<commit_message>
Se terminan los pasos de la metodología
</commit_message>
<xml_diff>
--- a/Analisis y Diseño/TCG Ontology.docx
+++ b/Analisis y Diseño/TCG Ontology.docx
@@ -10,7 +10,6 @@
           <w:docPartUnique/>
         </w:docPartObj>
       </w:sdtPr>
-      <w:sdtEndPr/>
       <w:sdtContent>
         <w:p>
           <w:r>
@@ -376,13 +375,7 @@
                                   </w:sdtPr>
                                   <w:sdtContent>
                                     <w:r>
-                                      <w:t>Metodología y proceso de elaboración de la ontología desde el surgimiento de</w:t>
-                                    </w:r>
-                                    <w:r>
-                                      <w:t xml:space="preserve"> la idea hasta su</w:t>
-                                    </w:r>
-                                    <w:r>
-                                      <w:t xml:space="preserve"> publicación. </w:t>
+                                      <w:t xml:space="preserve">Metodología y proceso de elaboración de la ontología desde el surgimiento de la idea hasta su publicación. </w:t>
                                     </w:r>
                                   </w:sdtContent>
                                 </w:sdt>
@@ -422,13 +415,7 @@
                             </w:sdtPr>
                             <w:sdtContent>
                               <w:r>
-                                <w:t>Metodología y proceso de elaboración de la ontología desde el surgimiento de</w:t>
-                              </w:r>
-                              <w:r>
-                                <w:t xml:space="preserve"> la idea hasta su</w:t>
-                              </w:r>
-                              <w:r>
-                                <w:t xml:space="preserve"> publicación. </w:t>
+                                <w:t xml:space="preserve">Metodología y proceso de elaboración de la ontología desde el surgimiento de la idea hasta su publicación. </w:t>
                               </w:r>
                             </w:sdtContent>
                           </w:sdt>
@@ -2077,7 +2064,7 @@
                 <v:shape id="_x0000_i1025" type="#_x0000_t75" style="width:227.25pt;height:157.5pt" o:ole="">
                   <v:imagedata r:id="rId7" o:title=""/>
                 </v:shape>
-                <o:OLEObject Type="Embed" ProgID="PBrush" ShapeID="_x0000_i1025" DrawAspect="Content" ObjectID="_1576540012" r:id="rId8"/>
+                <o:OLEObject Type="Embed" ProgID="PBrush" ShapeID="_x0000_i1025" DrawAspect="Content" ObjectID="_1576899668" r:id="rId8"/>
               </w:object>
             </w:r>
           </w:p>
@@ -2870,7 +2857,7 @@
                 <v:shape id="_x0000_i1026" type="#_x0000_t75" style="width:223.5pt;height:160.5pt" o:ole="">
                   <v:imagedata r:id="rId9" o:title=""/>
                 </v:shape>
-                <o:OLEObject Type="Embed" ProgID="PBrush" ShapeID="_x0000_i1026" DrawAspect="Content" ObjectID="_1576540013" r:id="rId10"/>
+                <o:OLEObject Type="Embed" ProgID="PBrush" ShapeID="_x0000_i1026" DrawAspect="Content" ObjectID="_1576899669" r:id="rId10"/>
               </w:object>
             </w:r>
           </w:p>
@@ -4541,6 +4528,21 @@
       <w:r>
         <w:t>Debajo de cada clase se enumerará las propiedades correspondientes.</w:t>
       </w:r>
+      <w:r>
+        <w:t xml:space="preserve"> Se utilizará la convención ‘has’ para diferenciar</w:t>
+      </w:r>
+      <w:r>
+        <w:t xml:space="preserve"> algunas propiedades similares</w:t>
+      </w:r>
+      <w:r>
+        <w:t xml:space="preserve"> </w:t>
+      </w:r>
+      <w:r>
+        <w:t>a</w:t>
+      </w:r>
+      <w:r>
+        <w:t xml:space="preserve"> las clases.</w:t>
+      </w:r>
     </w:p>
     <w:p>
       <w:pPr>
@@ -4793,6 +4795,7 @@
       <w:proofErr w:type="spellStart"/>
       <w:proofErr w:type="gramStart"/>
       <w:r>
+        <w:lastRenderedPageBreak/>
         <w:t>rdfs:label</w:t>
       </w:r>
       <w:proofErr w:type="spellEnd"/>
@@ -5025,7 +5028,13 @@
       <w:proofErr w:type="spellStart"/>
       <w:proofErr w:type="gramStart"/>
       <w:r>
-        <w:t>tcg:atk</w:t>
+        <w:t>tcg:</w:t>
+      </w:r>
+      <w:r>
+        <w:t>a</w:t>
+      </w:r>
+      <w:r>
+        <w:t>tk</w:t>
       </w:r>
       <w:proofErr w:type="spellEnd"/>
       <w:proofErr w:type="gramEnd"/>
@@ -5221,7 +5230,6 @@
       <w:proofErr w:type="spellStart"/>
       <w:proofErr w:type="gramStart"/>
       <w:r>
-        <w:lastRenderedPageBreak/>
         <w:t>tcg:toughness</w:t>
       </w:r>
       <w:proofErr w:type="spellEnd"/>
@@ -5269,7 +5277,13 @@
       <w:proofErr w:type="spellStart"/>
       <w:proofErr w:type="gramStart"/>
       <w:r>
-        <w:t>tcg:attribute</w:t>
+        <w:t>tcg:</w:t>
+      </w:r>
+      <w:r>
+        <w:t>hasA</w:t>
+      </w:r>
+      <w:r>
+        <w:t>ttribute</w:t>
       </w:r>
       <w:proofErr w:type="spellEnd"/>
       <w:proofErr w:type="gramEnd"/>
@@ -5285,7 +5299,13 @@
       <w:proofErr w:type="spellStart"/>
       <w:proofErr w:type="gramStart"/>
       <w:r>
-        <w:t>tcg:color</w:t>
+        <w:t>tcg:</w:t>
+      </w:r>
+      <w:r>
+        <w:t>hasC</w:t>
+      </w:r>
+      <w:r>
+        <w:t>olor</w:t>
       </w:r>
       <w:proofErr w:type="spellEnd"/>
       <w:proofErr w:type="gramEnd"/>
@@ -5301,7 +5321,13 @@
       <w:proofErr w:type="spellStart"/>
       <w:proofErr w:type="gramStart"/>
       <w:r>
-        <w:t>tcg:effect</w:t>
+        <w:t>tcg:</w:t>
+      </w:r>
+      <w:r>
+        <w:t>hasE</w:t>
+      </w:r>
+      <w:r>
+        <w:t>ffect</w:t>
       </w:r>
       <w:proofErr w:type="spellEnd"/>
       <w:proofErr w:type="gramEnd"/>
@@ -5317,7 +5343,13 @@
       <w:proofErr w:type="spellStart"/>
       <w:proofErr w:type="gramStart"/>
       <w:r>
-        <w:t>tcg:energy</w:t>
+        <w:t>tcg:</w:t>
+      </w:r>
+      <w:r>
+        <w:t>hasE</w:t>
+      </w:r>
+      <w:r>
+        <w:t>nergy</w:t>
       </w:r>
       <w:proofErr w:type="spellEnd"/>
       <w:proofErr w:type="gramEnd"/>
@@ -5333,7 +5365,13 @@
       <w:proofErr w:type="spellStart"/>
       <w:proofErr w:type="gramStart"/>
       <w:r>
-        <w:t>tcg:icon</w:t>
+        <w:t>tcg:</w:t>
+      </w:r>
+      <w:r>
+        <w:t>hasI</w:t>
+      </w:r>
+      <w:r>
+        <w:t>con</w:t>
       </w:r>
       <w:proofErr w:type="spellEnd"/>
       <w:proofErr w:type="gramEnd"/>
@@ -5381,7 +5419,10 @@
       <w:proofErr w:type="spellStart"/>
       <w:proofErr w:type="gramStart"/>
       <w:r>
-        <w:t>tcg:rarity</w:t>
+        <w:t>tcg:hasR</w:t>
+      </w:r>
+      <w:r>
+        <w:t>arity</w:t>
       </w:r>
       <w:proofErr w:type="spellEnd"/>
       <w:proofErr w:type="gramEnd"/>
@@ -5429,7 +5470,13 @@
       <w:proofErr w:type="spellStart"/>
       <w:proofErr w:type="gramStart"/>
       <w:r>
-        <w:t>tcg:speed</w:t>
+        <w:t>tcg:</w:t>
+      </w:r>
+      <w:r>
+        <w:t>hasS</w:t>
+      </w:r>
+      <w:r>
+        <w:t>peed</w:t>
       </w:r>
       <w:proofErr w:type="spellEnd"/>
       <w:proofErr w:type="gramEnd"/>
@@ -5445,7 +5492,13 @@
       <w:proofErr w:type="spellStart"/>
       <w:proofErr w:type="gramStart"/>
       <w:r>
-        <w:t>tcg:status</w:t>
+        <w:t>tcg:</w:t>
+      </w:r>
+      <w:r>
+        <w:t>hasS</w:t>
+      </w:r>
+      <w:r>
+        <w:t>tatus</w:t>
       </w:r>
       <w:proofErr w:type="spellEnd"/>
       <w:proofErr w:type="gramEnd"/>
@@ -5461,7 +5514,13 @@
       <w:proofErr w:type="spellStart"/>
       <w:proofErr w:type="gramStart"/>
       <w:r>
-        <w:t>tcg:type</w:t>
+        <w:t>tcg:</w:t>
+      </w:r>
+      <w:r>
+        <w:t>hasT</w:t>
+      </w:r>
+      <w:r>
+        <w:t>ype</w:t>
       </w:r>
       <w:proofErr w:type="spellEnd"/>
       <w:proofErr w:type="gramEnd"/>
@@ -5483,6 +5542,7 @@
       <w:proofErr w:type="gramEnd"/>
     </w:p>
     <w:p/>
+    <w:p/>
     <w:p>
       <w:pPr>
         <w:pStyle w:val="Ttulo1"/>
@@ -5501,28 +5561,32 @@
         <w:t>Definiendo las características de las propiedades</w:t>
       </w:r>
     </w:p>
+    <w:p>
+      <w:r>
+        <w:t>En este apartado se explica un poco como se definirán las propiedades en la ontología.</w:t>
+      </w:r>
+    </w:p>
     <w:tbl>
       <w:tblPr>
         <w:tblStyle w:val="Tablaconcuadrcula"/>
-        <w:tblW w:w="9350" w:type="dxa"/>
+        <w:tblW w:w="5000" w:type="pct"/>
         <w:tblLook w:val="04A0" w:firstRow="1" w:lastRow="0" w:firstColumn="1" w:lastColumn="0" w:noHBand="0" w:noVBand="1"/>
       </w:tblPr>
       <w:tblGrid>
-        <w:gridCol w:w="2974"/>
-        <w:gridCol w:w="956"/>
-        <w:gridCol w:w="912"/>
-        <w:gridCol w:w="1646"/>
-        <w:gridCol w:w="1431"/>
-        <w:gridCol w:w="1431"/>
+        <w:gridCol w:w="3080"/>
+        <w:gridCol w:w="932"/>
+        <w:gridCol w:w="776"/>
+        <w:gridCol w:w="1512"/>
+        <w:gridCol w:w="1134"/>
+        <w:gridCol w:w="1916"/>
       </w:tblGrid>
       <w:tr>
         <w:trPr>
-          <w:trHeight w:val="300"/>
+          <w:trHeight w:val="610"/>
         </w:trPr>
         <w:tc>
           <w:tcPr>
-            <w:tcW w:w="2974" w:type="dxa"/>
-            <w:vMerge w:val="restart"/>
+            <w:tcW w:w="1719" w:type="pct"/>
             <w:noWrap/>
             <w:vAlign w:val="center"/>
           </w:tcPr>
@@ -5545,8 +5609,9 @@
         </w:tc>
         <w:tc>
           <w:tcPr>
-            <w:tcW w:w="1868" w:type="dxa"/>
+            <w:tcW w:w="1056" w:type="pct"/>
             <w:gridSpan w:val="2"/>
+            <w:vAlign w:val="center"/>
           </w:tcPr>
           <w:p>
             <w:pPr>
@@ -5564,11 +5629,32 @@
             </w:r>
             <w:proofErr w:type="spellEnd"/>
           </w:p>
-        </w:tc>
-        <w:tc>
-          <w:tcPr>
-            <w:tcW w:w="1646" w:type="dxa"/>
-            <w:vMerge w:val="restart"/>
+          <w:p>
+            <w:pPr>
+              <w:jc w:val="center"/>
+              <w:rPr>
+                <w:b/>
+              </w:rPr>
+            </w:pPr>
+            <w:r>
+              <w:rPr>
+                <w:b/>
+              </w:rPr>
+              <w:t xml:space="preserve">min - </w:t>
+            </w:r>
+            <w:proofErr w:type="spellStart"/>
+            <w:r>
+              <w:rPr>
+                <w:b/>
+              </w:rPr>
+              <w:t>max</w:t>
+            </w:r>
+            <w:proofErr w:type="spellEnd"/>
+          </w:p>
+        </w:tc>
+        <w:tc>
+          <w:tcPr>
+            <w:tcW w:w="833" w:type="pct"/>
             <w:vAlign w:val="center"/>
           </w:tcPr>
           <w:p>
@@ -5584,12 +5670,17 @@
               </w:rPr>
               <w:t>Tipo</w:t>
             </w:r>
-          </w:p>
-        </w:tc>
-        <w:tc>
-          <w:tcPr>
-            <w:tcW w:w="1431" w:type="dxa"/>
-            <w:vMerge w:val="restart"/>
+            <w:r>
+              <w:rPr>
+                <w:b/>
+              </w:rPr>
+              <w:t>(Rango)</w:t>
+            </w:r>
+          </w:p>
+        </w:tc>
+        <w:tc>
+          <w:tcPr>
+            <w:tcW w:w="696" w:type="pct"/>
             <w:vAlign w:val="center"/>
           </w:tcPr>
           <w:p>
@@ -5613,8 +5704,7 @@
         </w:tc>
         <w:tc>
           <w:tcPr>
-            <w:tcW w:w="1431" w:type="dxa"/>
-            <w:vMerge w:val="restart"/>
+            <w:tcW w:w="696" w:type="pct"/>
             <w:vAlign w:val="center"/>
           </w:tcPr>
           <w:p>
@@ -5643,79 +5733,91 @@
         </w:trPr>
         <w:tc>
           <w:tcPr>
-            <w:tcW w:w="2974" w:type="dxa"/>
-            <w:vMerge/>
+            <w:tcW w:w="1719" w:type="pct"/>
             <w:noWrap/>
-          </w:tcPr>
-          <w:p>
-            <w:pPr>
-              <w:rPr>
-                <w:b/>
+            <w:hideMark/>
+          </w:tcPr>
+          <w:p>
+            <w:pPr>
+              <w:rPr>
                 <w:sz w:val="21"/>
               </w:rPr>
             </w:pPr>
-          </w:p>
-        </w:tc>
-        <w:tc>
-          <w:tcPr>
-            <w:tcW w:w="956" w:type="dxa"/>
-            <w:vAlign w:val="center"/>
-          </w:tcPr>
-          <w:p>
-            <w:pPr>
-              <w:jc w:val="center"/>
-              <w:rPr>
-                <w:b/>
-              </w:rPr>
-            </w:pPr>
-            <w:r>
-              <w:rPr>
-                <w:b/>
-              </w:rPr>
-              <w:t>Min</w:t>
-            </w:r>
-          </w:p>
-        </w:tc>
-        <w:tc>
-          <w:tcPr>
-            <w:tcW w:w="912" w:type="dxa"/>
-            <w:vAlign w:val="center"/>
-          </w:tcPr>
-          <w:p>
-            <w:pPr>
-              <w:jc w:val="center"/>
-              <w:rPr>
-                <w:b/>
-              </w:rPr>
-            </w:pPr>
-            <w:r>
-              <w:rPr>
-                <w:b/>
-              </w:rPr>
-              <w:t>Max</w:t>
-            </w:r>
-          </w:p>
-        </w:tc>
-        <w:tc>
-          <w:tcPr>
-            <w:tcW w:w="1646" w:type="dxa"/>
-            <w:vMerge/>
-          </w:tcPr>
-          <w:p/>
-        </w:tc>
-        <w:tc>
-          <w:tcPr>
-            <w:tcW w:w="1431" w:type="dxa"/>
-            <w:vMerge/>
-          </w:tcPr>
-          <w:p/>
-        </w:tc>
-        <w:tc>
-          <w:tcPr>
-            <w:tcW w:w="1431" w:type="dxa"/>
-            <w:vMerge/>
-          </w:tcPr>
-          <w:p/>
+            <w:proofErr w:type="spellStart"/>
+            <w:r>
+              <w:rPr>
+                <w:sz w:val="21"/>
+              </w:rPr>
+              <w:t>tcg:amount</w:t>
+            </w:r>
+            <w:proofErr w:type="spellEnd"/>
+          </w:p>
+        </w:tc>
+        <w:tc>
+          <w:tcPr>
+            <w:tcW w:w="570" w:type="pct"/>
+          </w:tcPr>
+          <w:p>
+            <w:pPr>
+              <w:jc w:val="center"/>
+            </w:pPr>
+            <w:r>
+              <w:t>1</w:t>
+            </w:r>
+          </w:p>
+        </w:tc>
+        <w:tc>
+          <w:tcPr>
+            <w:tcW w:w="486" w:type="pct"/>
+          </w:tcPr>
+          <w:p>
+            <w:pPr>
+              <w:jc w:val="center"/>
+            </w:pPr>
+            <w:r>
+              <w:t>1</w:t>
+            </w:r>
+          </w:p>
+        </w:tc>
+        <w:tc>
+          <w:tcPr>
+            <w:tcW w:w="833" w:type="pct"/>
+          </w:tcPr>
+          <w:p>
+            <w:pPr>
+              <w:jc w:val="center"/>
+            </w:pPr>
+            <w:proofErr w:type="spellStart"/>
+            <w:r>
+              <w:t>Integer</w:t>
+            </w:r>
+            <w:proofErr w:type="spellEnd"/>
+          </w:p>
+        </w:tc>
+        <w:tc>
+          <w:tcPr>
+            <w:tcW w:w="696" w:type="pct"/>
+          </w:tcPr>
+          <w:p>
+            <w:pPr>
+              <w:jc w:val="center"/>
+            </w:pPr>
+            <w:proofErr w:type="spellStart"/>
+            <w:r>
+              <w:t>tcg:Color</w:t>
+            </w:r>
+            <w:proofErr w:type="spellEnd"/>
+          </w:p>
+        </w:tc>
+        <w:tc>
+          <w:tcPr>
+            <w:tcW w:w="696" w:type="pct"/>
+          </w:tcPr>
+          <w:p>
+            <w:pPr>
+              <w:jc w:val="center"/>
+            </w:pPr>
+          </w:p>
         </w:tc>
       </w:tr>
       <w:tr>
@@ -5724,7 +5826,7 @@
         </w:trPr>
         <w:tc>
           <w:tcPr>
-            <w:tcW w:w="2974" w:type="dxa"/>
+            <w:tcW w:w="1719" w:type="pct"/>
             <w:noWrap/>
             <w:hideMark/>
           </w:tcPr>
@@ -5739,16 +5841,19 @@
               <w:rPr>
                 <w:sz w:val="21"/>
               </w:rPr>
-              <w:t>dbo:age</w:t>
-            </w:r>
-            <w:proofErr w:type="spellEnd"/>
-          </w:p>
-        </w:tc>
-        <w:tc>
-          <w:tcPr>
-            <w:tcW w:w="956" w:type="dxa"/>
-          </w:tcPr>
-          <w:p>
+              <w:t>tcg:atk</w:t>
+            </w:r>
+            <w:proofErr w:type="spellEnd"/>
+          </w:p>
+        </w:tc>
+        <w:tc>
+          <w:tcPr>
+            <w:tcW w:w="570" w:type="pct"/>
+          </w:tcPr>
+          <w:p>
+            <w:pPr>
+              <w:jc w:val="center"/>
+            </w:pPr>
             <w:r>
               <w:t>1</w:t>
             </w:r>
@@ -5756,33 +5861,56 @@
         </w:tc>
         <w:tc>
           <w:tcPr>
-            <w:tcW w:w="912" w:type="dxa"/>
-          </w:tcPr>
-          <w:p>
+            <w:tcW w:w="486" w:type="pct"/>
+          </w:tcPr>
+          <w:p>
+            <w:pPr>
+              <w:jc w:val="center"/>
+            </w:pPr>
             <w:r>
               <w:t>1</w:t>
             </w:r>
-            <w:bookmarkStart w:id="0" w:name="_GoBack"/>
-            <w:bookmarkEnd w:id="0"/>
-          </w:p>
-        </w:tc>
-        <w:tc>
-          <w:tcPr>
-            <w:tcW w:w="1646" w:type="dxa"/>
-          </w:tcPr>
-          <w:p/>
-        </w:tc>
-        <w:tc>
-          <w:tcPr>
-            <w:tcW w:w="1431" w:type="dxa"/>
-          </w:tcPr>
-          <w:p/>
-        </w:tc>
-        <w:tc>
-          <w:tcPr>
-            <w:tcW w:w="1431" w:type="dxa"/>
-          </w:tcPr>
-          <w:p/>
+          </w:p>
+        </w:tc>
+        <w:tc>
+          <w:tcPr>
+            <w:tcW w:w="833" w:type="pct"/>
+          </w:tcPr>
+          <w:p>
+            <w:pPr>
+              <w:jc w:val="center"/>
+            </w:pPr>
+            <w:proofErr w:type="spellStart"/>
+            <w:r>
+              <w:t>Integer</w:t>
+            </w:r>
+            <w:proofErr w:type="spellEnd"/>
+          </w:p>
+        </w:tc>
+        <w:tc>
+          <w:tcPr>
+            <w:tcW w:w="696" w:type="pct"/>
+          </w:tcPr>
+          <w:p>
+            <w:pPr>
+              <w:jc w:val="center"/>
+            </w:pPr>
+            <w:proofErr w:type="spellStart"/>
+            <w:r>
+              <w:t>tcg:Card</w:t>
+            </w:r>
+            <w:proofErr w:type="spellEnd"/>
+          </w:p>
+        </w:tc>
+        <w:tc>
+          <w:tcPr>
+            <w:tcW w:w="696" w:type="pct"/>
+          </w:tcPr>
+          <w:p>
+            <w:pPr>
+              <w:jc w:val="center"/>
+            </w:pPr>
+          </w:p>
         </w:tc>
       </w:tr>
       <w:tr>
@@ -5791,7 +5919,7 @@
         </w:trPr>
         <w:tc>
           <w:tcPr>
-            <w:tcW w:w="2974" w:type="dxa"/>
+            <w:tcW w:w="1719" w:type="pct"/>
             <w:noWrap/>
             <w:hideMark/>
           </w:tcPr>
@@ -5806,40 +5934,93 @@
               <w:rPr>
                 <w:sz w:val="21"/>
               </w:rPr>
-              <w:t>dbo:publisher</w:t>
-            </w:r>
-            <w:proofErr w:type="spellEnd"/>
-          </w:p>
-        </w:tc>
-        <w:tc>
-          <w:tcPr>
-            <w:tcW w:w="956" w:type="dxa"/>
-          </w:tcPr>
-          <w:p/>
-        </w:tc>
-        <w:tc>
-          <w:tcPr>
-            <w:tcW w:w="912" w:type="dxa"/>
-          </w:tcPr>
-          <w:p/>
-        </w:tc>
-        <w:tc>
-          <w:tcPr>
-            <w:tcW w:w="1646" w:type="dxa"/>
-          </w:tcPr>
-          <w:p/>
-        </w:tc>
-        <w:tc>
-          <w:tcPr>
-            <w:tcW w:w="1431" w:type="dxa"/>
-          </w:tcPr>
-          <w:p/>
-        </w:tc>
-        <w:tc>
-          <w:tcPr>
-            <w:tcW w:w="1431" w:type="dxa"/>
-          </w:tcPr>
-          <w:p/>
+              <w:t>tcg:</w:t>
+            </w:r>
+            <w:r>
+              <w:rPr>
+                <w:sz w:val="21"/>
+              </w:rPr>
+              <w:t>hasA</w:t>
+            </w:r>
+            <w:r>
+              <w:rPr>
+                <w:sz w:val="21"/>
+              </w:rPr>
+              <w:t>ttribute</w:t>
+            </w:r>
+            <w:proofErr w:type="spellEnd"/>
+          </w:p>
+        </w:tc>
+        <w:tc>
+          <w:tcPr>
+            <w:tcW w:w="570" w:type="pct"/>
+          </w:tcPr>
+          <w:p>
+            <w:pPr>
+              <w:jc w:val="center"/>
+            </w:pPr>
+            <w:r>
+              <w:t>1</w:t>
+            </w:r>
+          </w:p>
+        </w:tc>
+        <w:tc>
+          <w:tcPr>
+            <w:tcW w:w="486" w:type="pct"/>
+          </w:tcPr>
+          <w:p>
+            <w:pPr>
+              <w:jc w:val="center"/>
+            </w:pPr>
+            <w:r>
+              <w:t>1</w:t>
+            </w:r>
+          </w:p>
+        </w:tc>
+        <w:tc>
+          <w:tcPr>
+            <w:tcW w:w="833" w:type="pct"/>
+          </w:tcPr>
+          <w:p>
+            <w:pPr>
+              <w:jc w:val="center"/>
+            </w:pPr>
+            <w:proofErr w:type="spellStart"/>
+            <w:r>
+              <w:t>Instance</w:t>
+            </w:r>
+            <w:proofErr w:type="spellEnd"/>
+          </w:p>
+        </w:tc>
+        <w:tc>
+          <w:tcPr>
+            <w:tcW w:w="696" w:type="pct"/>
+          </w:tcPr>
+          <w:p>
+            <w:pPr>
+              <w:jc w:val="center"/>
+            </w:pPr>
+            <w:proofErr w:type="spellStart"/>
+            <w:r>
+              <w:t>tcg:Card</w:t>
+            </w:r>
+            <w:proofErr w:type="spellEnd"/>
+          </w:p>
+        </w:tc>
+        <w:tc>
+          <w:tcPr>
+            <w:tcW w:w="696" w:type="pct"/>
+          </w:tcPr>
+          <w:p>
+            <w:pPr>
+              <w:jc w:val="center"/>
+            </w:pPr>
+            <w:proofErr w:type="spellStart"/>
+            <w:r>
+              <w:t>tcg:Attribute</w:t>
+            </w:r>
+            <w:proofErr w:type="spellEnd"/>
+          </w:p>
         </w:tc>
       </w:tr>
       <w:tr>
@@ -5848,7 +6029,7 @@
         </w:trPr>
         <w:tc>
           <w:tcPr>
-            <w:tcW w:w="2974" w:type="dxa"/>
+            <w:tcW w:w="1719" w:type="pct"/>
             <w:noWrap/>
             <w:hideMark/>
           </w:tcPr>
@@ -5863,40 +6044,93 @@
               <w:rPr>
                 <w:sz w:val="21"/>
               </w:rPr>
-              <w:t>dbo:title</w:t>
-            </w:r>
-            <w:proofErr w:type="spellEnd"/>
-          </w:p>
-        </w:tc>
-        <w:tc>
-          <w:tcPr>
-            <w:tcW w:w="956" w:type="dxa"/>
-          </w:tcPr>
-          <w:p/>
-        </w:tc>
-        <w:tc>
-          <w:tcPr>
-            <w:tcW w:w="912" w:type="dxa"/>
-          </w:tcPr>
-          <w:p/>
-        </w:tc>
-        <w:tc>
-          <w:tcPr>
-            <w:tcW w:w="1646" w:type="dxa"/>
-          </w:tcPr>
-          <w:p/>
-        </w:tc>
-        <w:tc>
-          <w:tcPr>
-            <w:tcW w:w="1431" w:type="dxa"/>
-          </w:tcPr>
-          <w:p/>
-        </w:tc>
-        <w:tc>
-          <w:tcPr>
-            <w:tcW w:w="1431" w:type="dxa"/>
-          </w:tcPr>
-          <w:p/>
+              <w:t>tcg:cardBack</w:t>
+            </w:r>
+            <w:proofErr w:type="spellEnd"/>
+            <w:r>
+              <w:rPr>
+                <w:sz w:val="21"/>
+              </w:rPr>
+              <w:t xml:space="preserve"> ≡ </w:t>
+            </w:r>
+            <w:proofErr w:type="spellStart"/>
+            <w:r>
+              <w:rPr>
+                <w:sz w:val="21"/>
+              </w:rPr>
+              <w:t>foaf:depiction</w:t>
+            </w:r>
+            <w:proofErr w:type="spellEnd"/>
+          </w:p>
+        </w:tc>
+        <w:tc>
+          <w:tcPr>
+            <w:tcW w:w="570" w:type="pct"/>
+          </w:tcPr>
+          <w:p>
+            <w:pPr>
+              <w:jc w:val="center"/>
+            </w:pPr>
+            <w:r>
+              <w:t>1</w:t>
+            </w:r>
+          </w:p>
+        </w:tc>
+        <w:tc>
+          <w:tcPr>
+            <w:tcW w:w="486" w:type="pct"/>
+          </w:tcPr>
+          <w:p>
+            <w:pPr>
+              <w:jc w:val="center"/>
+            </w:pPr>
+            <w:r>
+              <w:t>M</w:t>
+            </w:r>
+          </w:p>
+        </w:tc>
+        <w:tc>
+          <w:tcPr>
+            <w:tcW w:w="833" w:type="pct"/>
+          </w:tcPr>
+          <w:p>
+            <w:pPr>
+              <w:jc w:val="center"/>
+            </w:pPr>
+            <w:proofErr w:type="spellStart"/>
+            <w:r>
+              <w:t>String</w:t>
+            </w:r>
+            <w:proofErr w:type="spellEnd"/>
+            <w:r>
+              <w:t>(URL)</w:t>
+            </w:r>
+          </w:p>
+        </w:tc>
+        <w:tc>
+          <w:tcPr>
+            <w:tcW w:w="696" w:type="pct"/>
+          </w:tcPr>
+          <w:p>
+            <w:pPr>
+              <w:jc w:val="center"/>
+            </w:pPr>
+            <w:proofErr w:type="spellStart"/>
+            <w:r>
+              <w:t>tcg:Card</w:t>
+            </w:r>
+            <w:proofErr w:type="spellEnd"/>
+          </w:p>
+        </w:tc>
+        <w:tc>
+          <w:tcPr>
+            <w:tcW w:w="696" w:type="pct"/>
+          </w:tcPr>
+          <w:p>
+            <w:pPr>
+              <w:jc w:val="center"/>
+            </w:pPr>
+          </w:p>
         </w:tc>
       </w:tr>
       <w:tr>
@@ -5905,7 +6139,7 @@
         </w:trPr>
         <w:tc>
           <w:tcPr>
-            <w:tcW w:w="2974" w:type="dxa"/>
+            <w:tcW w:w="1719" w:type="pct"/>
             <w:noWrap/>
             <w:hideMark/>
           </w:tcPr>
@@ -5920,40 +6154,93 @@
               <w:rPr>
                 <w:sz w:val="21"/>
               </w:rPr>
-              <w:t>foaf:name</w:t>
-            </w:r>
-            <w:proofErr w:type="spellEnd"/>
-          </w:p>
-        </w:tc>
-        <w:tc>
-          <w:tcPr>
-            <w:tcW w:w="956" w:type="dxa"/>
-          </w:tcPr>
-          <w:p/>
-        </w:tc>
-        <w:tc>
-          <w:tcPr>
-            <w:tcW w:w="912" w:type="dxa"/>
-          </w:tcPr>
-          <w:p/>
-        </w:tc>
-        <w:tc>
-          <w:tcPr>
-            <w:tcW w:w="1646" w:type="dxa"/>
-          </w:tcPr>
-          <w:p/>
-        </w:tc>
-        <w:tc>
-          <w:tcPr>
-            <w:tcW w:w="1431" w:type="dxa"/>
-          </w:tcPr>
-          <w:p/>
-        </w:tc>
-        <w:tc>
-          <w:tcPr>
-            <w:tcW w:w="1431" w:type="dxa"/>
-          </w:tcPr>
-          <w:p/>
+              <w:t>tcg:</w:t>
+            </w:r>
+            <w:r>
+              <w:rPr>
+                <w:sz w:val="21"/>
+              </w:rPr>
+              <w:t>hasC</w:t>
+            </w:r>
+            <w:r>
+              <w:rPr>
+                <w:sz w:val="21"/>
+              </w:rPr>
+              <w:t>olor</w:t>
+            </w:r>
+            <w:proofErr w:type="spellEnd"/>
+          </w:p>
+        </w:tc>
+        <w:tc>
+          <w:tcPr>
+            <w:tcW w:w="570" w:type="pct"/>
+          </w:tcPr>
+          <w:p>
+            <w:pPr>
+              <w:jc w:val="center"/>
+            </w:pPr>
+            <w:r>
+              <w:t>0</w:t>
+            </w:r>
+          </w:p>
+        </w:tc>
+        <w:tc>
+          <w:tcPr>
+            <w:tcW w:w="486" w:type="pct"/>
+          </w:tcPr>
+          <w:p>
+            <w:pPr>
+              <w:jc w:val="center"/>
+            </w:pPr>
+            <w:r>
+              <w:t>M</w:t>
+            </w:r>
+          </w:p>
+        </w:tc>
+        <w:tc>
+          <w:tcPr>
+            <w:tcW w:w="833" w:type="pct"/>
+          </w:tcPr>
+          <w:p>
+            <w:pPr>
+              <w:jc w:val="center"/>
+            </w:pPr>
+            <w:proofErr w:type="spellStart"/>
+            <w:r>
+              <w:t>Instance</w:t>
+            </w:r>
+            <w:proofErr w:type="spellEnd"/>
+          </w:p>
+        </w:tc>
+        <w:tc>
+          <w:tcPr>
+            <w:tcW w:w="696" w:type="pct"/>
+          </w:tcPr>
+          <w:p>
+            <w:pPr>
+              <w:jc w:val="center"/>
+            </w:pPr>
+            <w:proofErr w:type="spellStart"/>
+            <w:r>
+              <w:t>tcg:Card</w:t>
+            </w:r>
+            <w:proofErr w:type="spellEnd"/>
+          </w:p>
+        </w:tc>
+        <w:tc>
+          <w:tcPr>
+            <w:tcW w:w="696" w:type="pct"/>
+          </w:tcPr>
+          <w:p>
+            <w:pPr>
+              <w:jc w:val="center"/>
+            </w:pPr>
+            <w:proofErr w:type="spellStart"/>
+            <w:r>
+              <w:t>tcg:Color</w:t>
+            </w:r>
+            <w:proofErr w:type="spellEnd"/>
+          </w:p>
         </w:tc>
       </w:tr>
       <w:tr>
@@ -5962,7 +6249,7 @@
         </w:trPr>
         <w:tc>
           <w:tcPr>
-            <w:tcW w:w="2974" w:type="dxa"/>
+            <w:tcW w:w="1719" w:type="pct"/>
             <w:noWrap/>
             <w:hideMark/>
           </w:tcPr>
@@ -5977,46 +6264,76 @@
               <w:rPr>
                 <w:sz w:val="21"/>
               </w:rPr>
-              <w:t>rdfs:comment</w:t>
-            </w:r>
-            <w:proofErr w:type="spellEnd"/>
-          </w:p>
-        </w:tc>
-        <w:tc>
-          <w:tcPr>
-            <w:tcW w:w="956" w:type="dxa"/>
-          </w:tcPr>
-          <w:p/>
-        </w:tc>
-        <w:tc>
-          <w:tcPr>
-            <w:tcW w:w="912" w:type="dxa"/>
-          </w:tcPr>
-          <w:p>
-            <w:pPr>
-              <w:rPr>
-                <w:lang w:val="en-US"/>
-              </w:rPr>
-            </w:pPr>
-          </w:p>
-        </w:tc>
-        <w:tc>
-          <w:tcPr>
-            <w:tcW w:w="1646" w:type="dxa"/>
-          </w:tcPr>
-          <w:p/>
-        </w:tc>
-        <w:tc>
-          <w:tcPr>
-            <w:tcW w:w="1431" w:type="dxa"/>
-          </w:tcPr>
-          <w:p/>
-        </w:tc>
-        <w:tc>
-          <w:tcPr>
-            <w:tcW w:w="1431" w:type="dxa"/>
-          </w:tcPr>
-          <w:p/>
+              <w:t>tcg:def</w:t>
+            </w:r>
+            <w:proofErr w:type="spellEnd"/>
+          </w:p>
+        </w:tc>
+        <w:tc>
+          <w:tcPr>
+            <w:tcW w:w="570" w:type="pct"/>
+          </w:tcPr>
+          <w:p>
+            <w:pPr>
+              <w:jc w:val="center"/>
+            </w:pPr>
+            <w:r>
+              <w:t>1</w:t>
+            </w:r>
+          </w:p>
+        </w:tc>
+        <w:tc>
+          <w:tcPr>
+            <w:tcW w:w="486" w:type="pct"/>
+          </w:tcPr>
+          <w:p>
+            <w:pPr>
+              <w:jc w:val="center"/>
+            </w:pPr>
+            <w:r>
+              <w:t>1</w:t>
+            </w:r>
+          </w:p>
+        </w:tc>
+        <w:tc>
+          <w:tcPr>
+            <w:tcW w:w="833" w:type="pct"/>
+          </w:tcPr>
+          <w:p>
+            <w:pPr>
+              <w:jc w:val="center"/>
+            </w:pPr>
+            <w:proofErr w:type="spellStart"/>
+            <w:r>
+              <w:t>Integer</w:t>
+            </w:r>
+            <w:proofErr w:type="spellEnd"/>
+          </w:p>
+        </w:tc>
+        <w:tc>
+          <w:tcPr>
+            <w:tcW w:w="696" w:type="pct"/>
+          </w:tcPr>
+          <w:p>
+            <w:pPr>
+              <w:jc w:val="center"/>
+            </w:pPr>
+            <w:proofErr w:type="spellStart"/>
+            <w:r>
+              <w:t>tcg:Card</w:t>
+            </w:r>
+            <w:proofErr w:type="spellEnd"/>
+          </w:p>
+        </w:tc>
+        <w:tc>
+          <w:tcPr>
+            <w:tcW w:w="696" w:type="pct"/>
+          </w:tcPr>
+          <w:p>
+            <w:pPr>
+              <w:jc w:val="center"/>
+            </w:pPr>
+          </w:p>
         </w:tc>
       </w:tr>
       <w:tr>
@@ -6025,7 +6342,7 @@
         </w:trPr>
         <w:tc>
           <w:tcPr>
-            <w:tcW w:w="2974" w:type="dxa"/>
+            <w:tcW w:w="1719" w:type="pct"/>
             <w:noWrap/>
             <w:hideMark/>
           </w:tcPr>
@@ -6040,40 +6357,76 @@
               <w:rPr>
                 <w:sz w:val="21"/>
               </w:rPr>
-              <w:t>rdfs:label</w:t>
-            </w:r>
-            <w:proofErr w:type="spellEnd"/>
-          </w:p>
-        </w:tc>
-        <w:tc>
-          <w:tcPr>
-            <w:tcW w:w="956" w:type="dxa"/>
-          </w:tcPr>
-          <w:p/>
-        </w:tc>
-        <w:tc>
-          <w:tcPr>
-            <w:tcW w:w="912" w:type="dxa"/>
-          </w:tcPr>
-          <w:p/>
-        </w:tc>
-        <w:tc>
-          <w:tcPr>
-            <w:tcW w:w="1646" w:type="dxa"/>
-          </w:tcPr>
-          <w:p/>
-        </w:tc>
-        <w:tc>
-          <w:tcPr>
-            <w:tcW w:w="1431" w:type="dxa"/>
-          </w:tcPr>
-          <w:p/>
-        </w:tc>
-        <w:tc>
-          <w:tcPr>
-            <w:tcW w:w="1431" w:type="dxa"/>
-          </w:tcPr>
-          <w:p/>
+              <w:t>tcg:description</w:t>
+            </w:r>
+            <w:proofErr w:type="spellEnd"/>
+          </w:p>
+        </w:tc>
+        <w:tc>
+          <w:tcPr>
+            <w:tcW w:w="570" w:type="pct"/>
+          </w:tcPr>
+          <w:p>
+            <w:pPr>
+              <w:jc w:val="center"/>
+            </w:pPr>
+            <w:r>
+              <w:t>1</w:t>
+            </w:r>
+          </w:p>
+        </w:tc>
+        <w:tc>
+          <w:tcPr>
+            <w:tcW w:w="486" w:type="pct"/>
+          </w:tcPr>
+          <w:p>
+            <w:pPr>
+              <w:jc w:val="center"/>
+            </w:pPr>
+            <w:r>
+              <w:t>1</w:t>
+            </w:r>
+          </w:p>
+        </w:tc>
+        <w:tc>
+          <w:tcPr>
+            <w:tcW w:w="833" w:type="pct"/>
+          </w:tcPr>
+          <w:p>
+            <w:pPr>
+              <w:jc w:val="center"/>
+            </w:pPr>
+            <w:proofErr w:type="spellStart"/>
+            <w:r>
+              <w:t>String</w:t>
+            </w:r>
+            <w:proofErr w:type="spellEnd"/>
+          </w:p>
+        </w:tc>
+        <w:tc>
+          <w:tcPr>
+            <w:tcW w:w="696" w:type="pct"/>
+          </w:tcPr>
+          <w:p>
+            <w:pPr>
+              <w:jc w:val="center"/>
+            </w:pPr>
+            <w:proofErr w:type="spellStart"/>
+            <w:r>
+              <w:t>tcg:Effect</w:t>
+            </w:r>
+            <w:proofErr w:type="spellEnd"/>
+          </w:p>
+        </w:tc>
+        <w:tc>
+          <w:tcPr>
+            <w:tcW w:w="696" w:type="pct"/>
+          </w:tcPr>
+          <w:p>
+            <w:pPr>
+              <w:jc w:val="center"/>
+            </w:pPr>
+          </w:p>
         </w:tc>
       </w:tr>
       <w:tr>
@@ -6082,7 +6435,7 @@
         </w:trPr>
         <w:tc>
           <w:tcPr>
-            <w:tcW w:w="2974" w:type="dxa"/>
+            <w:tcW w:w="1719" w:type="pct"/>
             <w:noWrap/>
             <w:hideMark/>
           </w:tcPr>
@@ -6097,40 +6450,93 @@
               <w:rPr>
                 <w:sz w:val="21"/>
               </w:rPr>
-              <w:t>tcg:amount</w:t>
-            </w:r>
-            <w:proofErr w:type="spellEnd"/>
-          </w:p>
-        </w:tc>
-        <w:tc>
-          <w:tcPr>
-            <w:tcW w:w="956" w:type="dxa"/>
-          </w:tcPr>
-          <w:p/>
-        </w:tc>
-        <w:tc>
-          <w:tcPr>
-            <w:tcW w:w="912" w:type="dxa"/>
-          </w:tcPr>
-          <w:p/>
-        </w:tc>
-        <w:tc>
-          <w:tcPr>
-            <w:tcW w:w="1646" w:type="dxa"/>
-          </w:tcPr>
-          <w:p/>
-        </w:tc>
-        <w:tc>
-          <w:tcPr>
-            <w:tcW w:w="1431" w:type="dxa"/>
-          </w:tcPr>
-          <w:p/>
-        </w:tc>
-        <w:tc>
-          <w:tcPr>
-            <w:tcW w:w="1431" w:type="dxa"/>
-          </w:tcPr>
-          <w:p/>
+              <w:t>tcg:</w:t>
+            </w:r>
+            <w:r>
+              <w:rPr>
+                <w:sz w:val="21"/>
+              </w:rPr>
+              <w:t>hasE</w:t>
+            </w:r>
+            <w:r>
+              <w:rPr>
+                <w:sz w:val="21"/>
+              </w:rPr>
+              <w:t>ffect</w:t>
+            </w:r>
+            <w:proofErr w:type="spellEnd"/>
+          </w:p>
+        </w:tc>
+        <w:tc>
+          <w:tcPr>
+            <w:tcW w:w="570" w:type="pct"/>
+          </w:tcPr>
+          <w:p>
+            <w:pPr>
+              <w:jc w:val="center"/>
+            </w:pPr>
+            <w:r>
+              <w:t>0</w:t>
+            </w:r>
+          </w:p>
+        </w:tc>
+        <w:tc>
+          <w:tcPr>
+            <w:tcW w:w="486" w:type="pct"/>
+          </w:tcPr>
+          <w:p>
+            <w:pPr>
+              <w:jc w:val="center"/>
+            </w:pPr>
+            <w:r>
+              <w:t>M</w:t>
+            </w:r>
+          </w:p>
+        </w:tc>
+        <w:tc>
+          <w:tcPr>
+            <w:tcW w:w="833" w:type="pct"/>
+          </w:tcPr>
+          <w:p>
+            <w:pPr>
+              <w:jc w:val="center"/>
+            </w:pPr>
+            <w:proofErr w:type="spellStart"/>
+            <w:r>
+              <w:t>Instance</w:t>
+            </w:r>
+            <w:proofErr w:type="spellEnd"/>
+          </w:p>
+        </w:tc>
+        <w:tc>
+          <w:tcPr>
+            <w:tcW w:w="696" w:type="pct"/>
+          </w:tcPr>
+          <w:p>
+            <w:pPr>
+              <w:jc w:val="center"/>
+            </w:pPr>
+            <w:proofErr w:type="spellStart"/>
+            <w:r>
+              <w:t>tcg:Card</w:t>
+            </w:r>
+            <w:proofErr w:type="spellEnd"/>
+          </w:p>
+        </w:tc>
+        <w:tc>
+          <w:tcPr>
+            <w:tcW w:w="696" w:type="pct"/>
+          </w:tcPr>
+          <w:p>
+            <w:pPr>
+              <w:jc w:val="center"/>
+            </w:pPr>
+            <w:proofErr w:type="spellStart"/>
+            <w:r>
+              <w:t>tcg:Effect</w:t>
+            </w:r>
+            <w:proofErr w:type="spellEnd"/>
+          </w:p>
         </w:tc>
       </w:tr>
       <w:tr>
@@ -6139,7 +6545,7 @@
         </w:trPr>
         <w:tc>
           <w:tcPr>
-            <w:tcW w:w="2974" w:type="dxa"/>
+            <w:tcW w:w="1719" w:type="pct"/>
             <w:noWrap/>
             <w:hideMark/>
           </w:tcPr>
@@ -6154,40 +6560,93 @@
               <w:rPr>
                 <w:sz w:val="21"/>
               </w:rPr>
-              <w:t>tcg:atk</w:t>
-            </w:r>
-            <w:proofErr w:type="spellEnd"/>
-          </w:p>
-        </w:tc>
-        <w:tc>
-          <w:tcPr>
-            <w:tcW w:w="956" w:type="dxa"/>
-          </w:tcPr>
-          <w:p/>
-        </w:tc>
-        <w:tc>
-          <w:tcPr>
-            <w:tcW w:w="912" w:type="dxa"/>
-          </w:tcPr>
-          <w:p/>
-        </w:tc>
-        <w:tc>
-          <w:tcPr>
-            <w:tcW w:w="1646" w:type="dxa"/>
-          </w:tcPr>
-          <w:p/>
-        </w:tc>
-        <w:tc>
-          <w:tcPr>
-            <w:tcW w:w="1431" w:type="dxa"/>
-          </w:tcPr>
-          <w:p/>
-        </w:tc>
-        <w:tc>
-          <w:tcPr>
-            <w:tcW w:w="1431" w:type="dxa"/>
-          </w:tcPr>
-          <w:p/>
+              <w:t>tcg:</w:t>
+            </w:r>
+            <w:r>
+              <w:rPr>
+                <w:sz w:val="21"/>
+              </w:rPr>
+              <w:t>hasE</w:t>
+            </w:r>
+            <w:r>
+              <w:rPr>
+                <w:sz w:val="21"/>
+              </w:rPr>
+              <w:t>nergy</w:t>
+            </w:r>
+            <w:proofErr w:type="spellEnd"/>
+          </w:p>
+        </w:tc>
+        <w:tc>
+          <w:tcPr>
+            <w:tcW w:w="570" w:type="pct"/>
+          </w:tcPr>
+          <w:p>
+            <w:pPr>
+              <w:jc w:val="center"/>
+            </w:pPr>
+            <w:r>
+              <w:t>1</w:t>
+            </w:r>
+          </w:p>
+        </w:tc>
+        <w:tc>
+          <w:tcPr>
+            <w:tcW w:w="486" w:type="pct"/>
+          </w:tcPr>
+          <w:p>
+            <w:pPr>
+              <w:jc w:val="center"/>
+            </w:pPr>
+            <w:r>
+              <w:t>M</w:t>
+            </w:r>
+          </w:p>
+        </w:tc>
+        <w:tc>
+          <w:tcPr>
+            <w:tcW w:w="833" w:type="pct"/>
+          </w:tcPr>
+          <w:p>
+            <w:pPr>
+              <w:jc w:val="center"/>
+            </w:pPr>
+            <w:proofErr w:type="spellStart"/>
+            <w:r>
+              <w:t>Instance</w:t>
+            </w:r>
+            <w:proofErr w:type="spellEnd"/>
+          </w:p>
+        </w:tc>
+        <w:tc>
+          <w:tcPr>
+            <w:tcW w:w="696" w:type="pct"/>
+          </w:tcPr>
+          <w:p>
+            <w:pPr>
+              <w:jc w:val="center"/>
+            </w:pPr>
+            <w:proofErr w:type="spellStart"/>
+            <w:r>
+              <w:t>tcg:Card</w:t>
+            </w:r>
+            <w:proofErr w:type="spellEnd"/>
+          </w:p>
+        </w:tc>
+        <w:tc>
+          <w:tcPr>
+            <w:tcW w:w="696" w:type="pct"/>
+          </w:tcPr>
+          <w:p>
+            <w:pPr>
+              <w:jc w:val="center"/>
+            </w:pPr>
+            <w:proofErr w:type="spellStart"/>
+            <w:r>
+              <w:t>tcg:Energy</w:t>
+            </w:r>
+            <w:proofErr w:type="spellEnd"/>
+          </w:p>
         </w:tc>
       </w:tr>
       <w:tr>
@@ -6196,7 +6655,7 @@
         </w:trPr>
         <w:tc>
           <w:tcPr>
-            <w:tcW w:w="2974" w:type="dxa"/>
+            <w:tcW w:w="1719" w:type="pct"/>
             <w:noWrap/>
             <w:hideMark/>
           </w:tcPr>
@@ -6211,40 +6670,76 @@
               <w:rPr>
                 <w:sz w:val="21"/>
               </w:rPr>
-              <w:t>tcg:attribute</w:t>
-            </w:r>
-            <w:proofErr w:type="spellEnd"/>
-          </w:p>
-        </w:tc>
-        <w:tc>
-          <w:tcPr>
-            <w:tcW w:w="956" w:type="dxa"/>
-          </w:tcPr>
-          <w:p/>
-        </w:tc>
-        <w:tc>
-          <w:tcPr>
-            <w:tcW w:w="912" w:type="dxa"/>
-          </w:tcPr>
-          <w:p/>
-        </w:tc>
-        <w:tc>
-          <w:tcPr>
-            <w:tcW w:w="1646" w:type="dxa"/>
-          </w:tcPr>
-          <w:p/>
-        </w:tc>
-        <w:tc>
-          <w:tcPr>
-            <w:tcW w:w="1431" w:type="dxa"/>
-          </w:tcPr>
-          <w:p/>
-        </w:tc>
-        <w:tc>
-          <w:tcPr>
-            <w:tcW w:w="1431" w:type="dxa"/>
-          </w:tcPr>
-          <w:p/>
+              <w:t>tcg:flavorText</w:t>
+            </w:r>
+            <w:proofErr w:type="spellEnd"/>
+          </w:p>
+        </w:tc>
+        <w:tc>
+          <w:tcPr>
+            <w:tcW w:w="570" w:type="pct"/>
+          </w:tcPr>
+          <w:p>
+            <w:pPr>
+              <w:jc w:val="center"/>
+            </w:pPr>
+            <w:r>
+              <w:t>1</w:t>
+            </w:r>
+          </w:p>
+        </w:tc>
+        <w:tc>
+          <w:tcPr>
+            <w:tcW w:w="486" w:type="pct"/>
+          </w:tcPr>
+          <w:p>
+            <w:pPr>
+              <w:jc w:val="center"/>
+            </w:pPr>
+            <w:r>
+              <w:t>1</w:t>
+            </w:r>
+          </w:p>
+        </w:tc>
+        <w:tc>
+          <w:tcPr>
+            <w:tcW w:w="833" w:type="pct"/>
+          </w:tcPr>
+          <w:p>
+            <w:pPr>
+              <w:jc w:val="center"/>
+            </w:pPr>
+            <w:proofErr w:type="spellStart"/>
+            <w:r>
+              <w:t>String</w:t>
+            </w:r>
+            <w:proofErr w:type="spellEnd"/>
+          </w:p>
+        </w:tc>
+        <w:tc>
+          <w:tcPr>
+            <w:tcW w:w="696" w:type="pct"/>
+          </w:tcPr>
+          <w:p>
+            <w:pPr>
+              <w:jc w:val="center"/>
+            </w:pPr>
+            <w:proofErr w:type="spellStart"/>
+            <w:r>
+              <w:t>tcg:Card</w:t>
+            </w:r>
+            <w:proofErr w:type="spellEnd"/>
+          </w:p>
+        </w:tc>
+        <w:tc>
+          <w:tcPr>
+            <w:tcW w:w="696" w:type="pct"/>
+          </w:tcPr>
+          <w:p>
+            <w:pPr>
+              <w:jc w:val="center"/>
+            </w:pPr>
+          </w:p>
         </w:tc>
       </w:tr>
       <w:tr>
@@ -6253,7 +6748,7 @@
         </w:trPr>
         <w:tc>
           <w:tcPr>
-            <w:tcW w:w="2974" w:type="dxa"/>
+            <w:tcW w:w="1719" w:type="pct"/>
             <w:noWrap/>
             <w:hideMark/>
           </w:tcPr>
@@ -6268,54 +6763,76 @@
               <w:rPr>
                 <w:sz w:val="21"/>
               </w:rPr>
-              <w:t>tcg:cardBack</w:t>
-            </w:r>
-            <w:proofErr w:type="spellEnd"/>
-            <w:r>
-              <w:rPr>
-                <w:sz w:val="21"/>
-              </w:rPr>
-              <w:t xml:space="preserve"> ≡ </w:t>
-            </w:r>
-            <w:proofErr w:type="spellStart"/>
-            <w:r>
-              <w:rPr>
-                <w:sz w:val="21"/>
-              </w:rPr>
-              <w:t>foaf:depiction</w:t>
-            </w:r>
-            <w:proofErr w:type="spellEnd"/>
-          </w:p>
-        </w:tc>
-        <w:tc>
-          <w:tcPr>
-            <w:tcW w:w="956" w:type="dxa"/>
-          </w:tcPr>
-          <w:p/>
-        </w:tc>
-        <w:tc>
-          <w:tcPr>
-            <w:tcW w:w="912" w:type="dxa"/>
-          </w:tcPr>
-          <w:p/>
-        </w:tc>
-        <w:tc>
-          <w:tcPr>
-            <w:tcW w:w="1646" w:type="dxa"/>
-          </w:tcPr>
-          <w:p/>
-        </w:tc>
-        <w:tc>
-          <w:tcPr>
-            <w:tcW w:w="1431" w:type="dxa"/>
-          </w:tcPr>
-          <w:p/>
-        </w:tc>
-        <w:tc>
-          <w:tcPr>
-            <w:tcW w:w="1431" w:type="dxa"/>
-          </w:tcPr>
-          <w:p/>
+              <w:t>tcg:hp</w:t>
+            </w:r>
+            <w:proofErr w:type="spellEnd"/>
+          </w:p>
+        </w:tc>
+        <w:tc>
+          <w:tcPr>
+            <w:tcW w:w="570" w:type="pct"/>
+          </w:tcPr>
+          <w:p>
+            <w:pPr>
+              <w:jc w:val="center"/>
+            </w:pPr>
+            <w:r>
+              <w:t>1</w:t>
+            </w:r>
+          </w:p>
+        </w:tc>
+        <w:tc>
+          <w:tcPr>
+            <w:tcW w:w="486" w:type="pct"/>
+          </w:tcPr>
+          <w:p>
+            <w:pPr>
+              <w:jc w:val="center"/>
+            </w:pPr>
+            <w:r>
+              <w:t>1</w:t>
+            </w:r>
+          </w:p>
+        </w:tc>
+        <w:tc>
+          <w:tcPr>
+            <w:tcW w:w="833" w:type="pct"/>
+          </w:tcPr>
+          <w:p>
+            <w:pPr>
+              <w:jc w:val="center"/>
+            </w:pPr>
+            <w:proofErr w:type="spellStart"/>
+            <w:r>
+              <w:t>Integer</w:t>
+            </w:r>
+            <w:proofErr w:type="spellEnd"/>
+          </w:p>
+        </w:tc>
+        <w:tc>
+          <w:tcPr>
+            <w:tcW w:w="696" w:type="pct"/>
+          </w:tcPr>
+          <w:p>
+            <w:pPr>
+              <w:jc w:val="center"/>
+            </w:pPr>
+            <w:proofErr w:type="spellStart"/>
+            <w:r>
+              <w:t>tcg:Card</w:t>
+            </w:r>
+            <w:proofErr w:type="spellEnd"/>
+          </w:p>
+        </w:tc>
+        <w:tc>
+          <w:tcPr>
+            <w:tcW w:w="696" w:type="pct"/>
+          </w:tcPr>
+          <w:p>
+            <w:pPr>
+              <w:jc w:val="center"/>
+            </w:pPr>
+          </w:p>
         </w:tc>
       </w:tr>
       <w:tr>
@@ -6324,7 +6841,7 @@
         </w:trPr>
         <w:tc>
           <w:tcPr>
-            <w:tcW w:w="2974" w:type="dxa"/>
+            <w:tcW w:w="1719" w:type="pct"/>
             <w:noWrap/>
             <w:hideMark/>
           </w:tcPr>
@@ -6339,40 +6856,93 @@
               <w:rPr>
                 <w:sz w:val="21"/>
               </w:rPr>
-              <w:t>tcg:color</w:t>
-            </w:r>
-            <w:proofErr w:type="spellEnd"/>
-          </w:p>
-        </w:tc>
-        <w:tc>
-          <w:tcPr>
-            <w:tcW w:w="956" w:type="dxa"/>
-          </w:tcPr>
-          <w:p/>
-        </w:tc>
-        <w:tc>
-          <w:tcPr>
-            <w:tcW w:w="912" w:type="dxa"/>
-          </w:tcPr>
-          <w:p/>
-        </w:tc>
-        <w:tc>
-          <w:tcPr>
-            <w:tcW w:w="1646" w:type="dxa"/>
-          </w:tcPr>
-          <w:p/>
-        </w:tc>
-        <w:tc>
-          <w:tcPr>
-            <w:tcW w:w="1431" w:type="dxa"/>
-          </w:tcPr>
-          <w:p/>
-        </w:tc>
-        <w:tc>
-          <w:tcPr>
-            <w:tcW w:w="1431" w:type="dxa"/>
-          </w:tcPr>
-          <w:p/>
+              <w:t>tcg:</w:t>
+            </w:r>
+            <w:r>
+              <w:rPr>
+                <w:sz w:val="21"/>
+              </w:rPr>
+              <w:t>hasI</w:t>
+            </w:r>
+            <w:r>
+              <w:rPr>
+                <w:sz w:val="21"/>
+              </w:rPr>
+              <w:t>con</w:t>
+            </w:r>
+            <w:proofErr w:type="spellEnd"/>
+          </w:p>
+        </w:tc>
+        <w:tc>
+          <w:tcPr>
+            <w:tcW w:w="570" w:type="pct"/>
+          </w:tcPr>
+          <w:p>
+            <w:pPr>
+              <w:jc w:val="center"/>
+            </w:pPr>
+            <w:r>
+              <w:t>1</w:t>
+            </w:r>
+          </w:p>
+        </w:tc>
+        <w:tc>
+          <w:tcPr>
+            <w:tcW w:w="486" w:type="pct"/>
+          </w:tcPr>
+          <w:p>
+            <w:pPr>
+              <w:jc w:val="center"/>
+            </w:pPr>
+            <w:r>
+              <w:t>1</w:t>
+            </w:r>
+          </w:p>
+        </w:tc>
+        <w:tc>
+          <w:tcPr>
+            <w:tcW w:w="833" w:type="pct"/>
+          </w:tcPr>
+          <w:p>
+            <w:pPr>
+              <w:jc w:val="center"/>
+            </w:pPr>
+            <w:proofErr w:type="spellStart"/>
+            <w:r>
+              <w:t>Instance</w:t>
+            </w:r>
+            <w:proofErr w:type="spellEnd"/>
+          </w:p>
+        </w:tc>
+        <w:tc>
+          <w:tcPr>
+            <w:tcW w:w="696" w:type="pct"/>
+          </w:tcPr>
+          <w:p>
+            <w:pPr>
+              <w:jc w:val="center"/>
+            </w:pPr>
+            <w:proofErr w:type="spellStart"/>
+            <w:r>
+              <w:t>tcg:Card</w:t>
+            </w:r>
+            <w:proofErr w:type="spellEnd"/>
+          </w:p>
+        </w:tc>
+        <w:tc>
+          <w:tcPr>
+            <w:tcW w:w="696" w:type="pct"/>
+          </w:tcPr>
+          <w:p>
+            <w:pPr>
+              <w:jc w:val="center"/>
+            </w:pPr>
+            <w:proofErr w:type="spellStart"/>
+            <w:r>
+              <w:t>tcg:Icon</w:t>
+            </w:r>
+            <w:proofErr w:type="spellEnd"/>
+          </w:p>
         </w:tc>
       </w:tr>
       <w:tr>
@@ -6381,7 +6951,7 @@
         </w:trPr>
         <w:tc>
           <w:tcPr>
-            <w:tcW w:w="2974" w:type="dxa"/>
+            <w:tcW w:w="1719" w:type="pct"/>
             <w:noWrap/>
             <w:hideMark/>
           </w:tcPr>
@@ -6396,40 +6966,93 @@
               <w:rPr>
                 <w:sz w:val="21"/>
               </w:rPr>
-              <w:t>tcg:def</w:t>
-            </w:r>
-            <w:proofErr w:type="spellEnd"/>
-          </w:p>
-        </w:tc>
-        <w:tc>
-          <w:tcPr>
-            <w:tcW w:w="956" w:type="dxa"/>
-          </w:tcPr>
-          <w:p/>
-        </w:tc>
-        <w:tc>
-          <w:tcPr>
-            <w:tcW w:w="912" w:type="dxa"/>
-          </w:tcPr>
-          <w:p/>
-        </w:tc>
-        <w:tc>
-          <w:tcPr>
-            <w:tcW w:w="1646" w:type="dxa"/>
-          </w:tcPr>
-          <w:p/>
-        </w:tc>
-        <w:tc>
-          <w:tcPr>
-            <w:tcW w:w="1431" w:type="dxa"/>
-          </w:tcPr>
-          <w:p/>
-        </w:tc>
-        <w:tc>
-          <w:tcPr>
-            <w:tcW w:w="1431" w:type="dxa"/>
-          </w:tcPr>
-          <w:p/>
+              <w:t>tcg:image</w:t>
+            </w:r>
+            <w:proofErr w:type="spellEnd"/>
+            <w:r>
+              <w:rPr>
+                <w:sz w:val="21"/>
+              </w:rPr>
+              <w:t xml:space="preserve"> ≡ </w:t>
+            </w:r>
+            <w:proofErr w:type="spellStart"/>
+            <w:r>
+              <w:rPr>
+                <w:sz w:val="21"/>
+              </w:rPr>
+              <w:t>foaf:depiction</w:t>
+            </w:r>
+            <w:proofErr w:type="spellEnd"/>
+          </w:p>
+        </w:tc>
+        <w:tc>
+          <w:tcPr>
+            <w:tcW w:w="570" w:type="pct"/>
+          </w:tcPr>
+          <w:p>
+            <w:pPr>
+              <w:jc w:val="center"/>
+            </w:pPr>
+            <w:r>
+              <w:t>1</w:t>
+            </w:r>
+          </w:p>
+        </w:tc>
+        <w:tc>
+          <w:tcPr>
+            <w:tcW w:w="486" w:type="pct"/>
+          </w:tcPr>
+          <w:p>
+            <w:pPr>
+              <w:jc w:val="center"/>
+            </w:pPr>
+            <w:r>
+              <w:t>1</w:t>
+            </w:r>
+          </w:p>
+        </w:tc>
+        <w:tc>
+          <w:tcPr>
+            <w:tcW w:w="833" w:type="pct"/>
+          </w:tcPr>
+          <w:p>
+            <w:pPr>
+              <w:jc w:val="center"/>
+            </w:pPr>
+            <w:proofErr w:type="spellStart"/>
+            <w:r>
+              <w:t>String</w:t>
+            </w:r>
+            <w:proofErr w:type="spellEnd"/>
+            <w:r>
+              <w:t>(URL)</w:t>
+            </w:r>
+          </w:p>
+        </w:tc>
+        <w:tc>
+          <w:tcPr>
+            <w:tcW w:w="696" w:type="pct"/>
+          </w:tcPr>
+          <w:p>
+            <w:pPr>
+              <w:jc w:val="center"/>
+            </w:pPr>
+            <w:proofErr w:type="spellStart"/>
+            <w:r>
+              <w:t>tcg:Card</w:t>
+            </w:r>
+            <w:proofErr w:type="spellEnd"/>
+          </w:p>
+        </w:tc>
+        <w:tc>
+          <w:tcPr>
+            <w:tcW w:w="696" w:type="pct"/>
+          </w:tcPr>
+          <w:p>
+            <w:pPr>
+              <w:jc w:val="center"/>
+            </w:pPr>
+          </w:p>
         </w:tc>
       </w:tr>
       <w:tr>
@@ -6438,7 +7061,7 @@
         </w:trPr>
         <w:tc>
           <w:tcPr>
-            <w:tcW w:w="2974" w:type="dxa"/>
+            <w:tcW w:w="1719" w:type="pct"/>
             <w:noWrap/>
             <w:hideMark/>
           </w:tcPr>
@@ -6453,40 +7076,76 @@
               <w:rPr>
                 <w:sz w:val="21"/>
               </w:rPr>
-              <w:t>tcg:description</w:t>
-            </w:r>
-            <w:proofErr w:type="spellEnd"/>
-          </w:p>
-        </w:tc>
-        <w:tc>
-          <w:tcPr>
-            <w:tcW w:w="956" w:type="dxa"/>
-          </w:tcPr>
-          <w:p/>
-        </w:tc>
-        <w:tc>
-          <w:tcPr>
-            <w:tcW w:w="912" w:type="dxa"/>
-          </w:tcPr>
-          <w:p/>
-        </w:tc>
-        <w:tc>
-          <w:tcPr>
-            <w:tcW w:w="1646" w:type="dxa"/>
-          </w:tcPr>
-          <w:p/>
-        </w:tc>
-        <w:tc>
-          <w:tcPr>
-            <w:tcW w:w="1431" w:type="dxa"/>
-          </w:tcPr>
-          <w:p/>
-        </w:tc>
-        <w:tc>
-          <w:tcPr>
-            <w:tcW w:w="1431" w:type="dxa"/>
-          </w:tcPr>
-          <w:p/>
+              <w:t>tcg:level</w:t>
+            </w:r>
+            <w:proofErr w:type="spellEnd"/>
+          </w:p>
+        </w:tc>
+        <w:tc>
+          <w:tcPr>
+            <w:tcW w:w="570" w:type="pct"/>
+          </w:tcPr>
+          <w:p>
+            <w:pPr>
+              <w:jc w:val="center"/>
+            </w:pPr>
+            <w:r>
+              <w:t>1</w:t>
+            </w:r>
+          </w:p>
+        </w:tc>
+        <w:tc>
+          <w:tcPr>
+            <w:tcW w:w="486" w:type="pct"/>
+          </w:tcPr>
+          <w:p>
+            <w:pPr>
+              <w:jc w:val="center"/>
+            </w:pPr>
+            <w:r>
+              <w:t>1</w:t>
+            </w:r>
+          </w:p>
+        </w:tc>
+        <w:tc>
+          <w:tcPr>
+            <w:tcW w:w="833" w:type="pct"/>
+          </w:tcPr>
+          <w:p>
+            <w:pPr>
+              <w:jc w:val="center"/>
+            </w:pPr>
+            <w:proofErr w:type="spellStart"/>
+            <w:r>
+              <w:t>Integer</w:t>
+            </w:r>
+            <w:proofErr w:type="spellEnd"/>
+          </w:p>
+        </w:tc>
+        <w:tc>
+          <w:tcPr>
+            <w:tcW w:w="696" w:type="pct"/>
+          </w:tcPr>
+          <w:p>
+            <w:pPr>
+              <w:jc w:val="center"/>
+            </w:pPr>
+            <w:proofErr w:type="spellStart"/>
+            <w:r>
+              <w:t>tcg:Card</w:t>
+            </w:r>
+            <w:proofErr w:type="spellEnd"/>
+          </w:p>
+        </w:tc>
+        <w:tc>
+          <w:tcPr>
+            <w:tcW w:w="696" w:type="pct"/>
+          </w:tcPr>
+          <w:p>
+            <w:pPr>
+              <w:jc w:val="center"/>
+            </w:pPr>
+          </w:p>
         </w:tc>
       </w:tr>
       <w:tr>
@@ -6495,7 +7154,7 @@
         </w:trPr>
         <w:tc>
           <w:tcPr>
-            <w:tcW w:w="2974" w:type="dxa"/>
+            <w:tcW w:w="1719" w:type="pct"/>
             <w:noWrap/>
             <w:hideMark/>
           </w:tcPr>
@@ -6510,40 +7169,81 @@
               <w:rPr>
                 <w:sz w:val="21"/>
               </w:rPr>
-              <w:t>tcg:effect</w:t>
-            </w:r>
-            <w:proofErr w:type="spellEnd"/>
-          </w:p>
-        </w:tc>
-        <w:tc>
-          <w:tcPr>
-            <w:tcW w:w="956" w:type="dxa"/>
-          </w:tcPr>
-          <w:p/>
-        </w:tc>
-        <w:tc>
-          <w:tcPr>
-            <w:tcW w:w="912" w:type="dxa"/>
-          </w:tcPr>
-          <w:p/>
-        </w:tc>
-        <w:tc>
-          <w:tcPr>
-            <w:tcW w:w="1646" w:type="dxa"/>
-          </w:tcPr>
-          <w:p/>
-        </w:tc>
-        <w:tc>
-          <w:tcPr>
-            <w:tcW w:w="1431" w:type="dxa"/>
-          </w:tcPr>
-          <w:p/>
-        </w:tc>
-        <w:tc>
-          <w:tcPr>
-            <w:tcW w:w="1431" w:type="dxa"/>
-          </w:tcPr>
-          <w:p/>
+              <w:t>tcg:manaCost</w:t>
+            </w:r>
+            <w:proofErr w:type="spellEnd"/>
+          </w:p>
+        </w:tc>
+        <w:tc>
+          <w:tcPr>
+            <w:tcW w:w="570" w:type="pct"/>
+          </w:tcPr>
+          <w:p>
+            <w:pPr>
+              <w:jc w:val="center"/>
+            </w:pPr>
+            <w:r>
+              <w:t>1</w:t>
+            </w:r>
+          </w:p>
+        </w:tc>
+        <w:tc>
+          <w:tcPr>
+            <w:tcW w:w="486" w:type="pct"/>
+          </w:tcPr>
+          <w:p>
+            <w:pPr>
+              <w:jc w:val="center"/>
+            </w:pPr>
+            <w:r>
+              <w:t>M</w:t>
+            </w:r>
+          </w:p>
+        </w:tc>
+        <w:tc>
+          <w:tcPr>
+            <w:tcW w:w="833" w:type="pct"/>
+          </w:tcPr>
+          <w:p>
+            <w:pPr>
+              <w:jc w:val="center"/>
+            </w:pPr>
+            <w:proofErr w:type="spellStart"/>
+            <w:r>
+              <w:t>Instance</w:t>
+            </w:r>
+            <w:proofErr w:type="spellEnd"/>
+          </w:p>
+        </w:tc>
+        <w:tc>
+          <w:tcPr>
+            <w:tcW w:w="696" w:type="pct"/>
+          </w:tcPr>
+          <w:p>
+            <w:pPr>
+              <w:jc w:val="center"/>
+            </w:pPr>
+            <w:proofErr w:type="spellStart"/>
+            <w:r>
+              <w:t>tcg:Card</w:t>
+            </w:r>
+            <w:proofErr w:type="spellEnd"/>
+          </w:p>
+        </w:tc>
+        <w:tc>
+          <w:tcPr>
+            <w:tcW w:w="696" w:type="pct"/>
+          </w:tcPr>
+          <w:p>
+            <w:pPr>
+              <w:jc w:val="center"/>
+            </w:pPr>
+            <w:proofErr w:type="spellStart"/>
+            <w:r>
+              <w:t>tcg:Color</w:t>
+            </w:r>
+            <w:proofErr w:type="spellEnd"/>
+          </w:p>
         </w:tc>
       </w:tr>
       <w:tr>
@@ -6552,7 +7252,7 @@
         </w:trPr>
         <w:tc>
           <w:tcPr>
-            <w:tcW w:w="2974" w:type="dxa"/>
+            <w:tcW w:w="1719" w:type="pct"/>
             <w:noWrap/>
             <w:hideMark/>
           </w:tcPr>
@@ -6567,40 +7267,90 @@
               <w:rPr>
                 <w:sz w:val="21"/>
               </w:rPr>
-              <w:t>tcg:energy</w:t>
-            </w:r>
-            <w:proofErr w:type="spellEnd"/>
-          </w:p>
-        </w:tc>
-        <w:tc>
-          <w:tcPr>
-            <w:tcW w:w="956" w:type="dxa"/>
-          </w:tcPr>
-          <w:p/>
-        </w:tc>
-        <w:tc>
-          <w:tcPr>
-            <w:tcW w:w="912" w:type="dxa"/>
-          </w:tcPr>
-          <w:p/>
-        </w:tc>
-        <w:tc>
-          <w:tcPr>
-            <w:tcW w:w="1646" w:type="dxa"/>
-          </w:tcPr>
-          <w:p/>
-        </w:tc>
-        <w:tc>
-          <w:tcPr>
-            <w:tcW w:w="1431" w:type="dxa"/>
-          </w:tcPr>
-          <w:p/>
-        </w:tc>
-        <w:tc>
-          <w:tcPr>
-            <w:tcW w:w="1431" w:type="dxa"/>
-          </w:tcPr>
-          <w:p/>
+              <w:t>tcg:name</w:t>
+            </w:r>
+            <w:proofErr w:type="spellEnd"/>
+            <w:r>
+              <w:rPr>
+                <w:sz w:val="21"/>
+              </w:rPr>
+              <w:t xml:space="preserve"> ≡ </w:t>
+            </w:r>
+            <w:proofErr w:type="spellStart"/>
+            <w:r>
+              <w:rPr>
+                <w:sz w:val="21"/>
+              </w:rPr>
+              <w:t>foaf:name</w:t>
+            </w:r>
+            <w:proofErr w:type="spellEnd"/>
+          </w:p>
+        </w:tc>
+        <w:tc>
+          <w:tcPr>
+            <w:tcW w:w="570" w:type="pct"/>
+          </w:tcPr>
+          <w:p>
+            <w:pPr>
+              <w:jc w:val="center"/>
+            </w:pPr>
+            <w:r>
+              <w:t>1</w:t>
+            </w:r>
+          </w:p>
+        </w:tc>
+        <w:tc>
+          <w:tcPr>
+            <w:tcW w:w="486" w:type="pct"/>
+          </w:tcPr>
+          <w:p>
+            <w:pPr>
+              <w:jc w:val="center"/>
+            </w:pPr>
+            <w:r>
+              <w:t>1</w:t>
+            </w:r>
+          </w:p>
+        </w:tc>
+        <w:tc>
+          <w:tcPr>
+            <w:tcW w:w="833" w:type="pct"/>
+          </w:tcPr>
+          <w:p>
+            <w:pPr>
+              <w:jc w:val="center"/>
+            </w:pPr>
+            <w:proofErr w:type="spellStart"/>
+            <w:r>
+              <w:t>String</w:t>
+            </w:r>
+            <w:proofErr w:type="spellEnd"/>
+          </w:p>
+        </w:tc>
+        <w:tc>
+          <w:tcPr>
+            <w:tcW w:w="696" w:type="pct"/>
+          </w:tcPr>
+          <w:p>
+            <w:pPr>
+              <w:jc w:val="center"/>
+            </w:pPr>
+            <w:proofErr w:type="spellStart"/>
+            <w:r>
+              <w:t>tcg:Card</w:t>
+            </w:r>
+            <w:proofErr w:type="spellEnd"/>
+          </w:p>
+        </w:tc>
+        <w:tc>
+          <w:tcPr>
+            <w:tcW w:w="696" w:type="pct"/>
+          </w:tcPr>
+          <w:p>
+            <w:pPr>
+              <w:jc w:val="center"/>
+            </w:pPr>
+          </w:p>
         </w:tc>
       </w:tr>
       <w:tr>
@@ -6609,7 +7359,7 @@
         </w:trPr>
         <w:tc>
           <w:tcPr>
-            <w:tcW w:w="2974" w:type="dxa"/>
+            <w:tcW w:w="1719" w:type="pct"/>
             <w:noWrap/>
             <w:hideMark/>
           </w:tcPr>
@@ -6624,40 +7374,76 @@
               <w:rPr>
                 <w:sz w:val="21"/>
               </w:rPr>
-              <w:t>tcg:flavorText</w:t>
-            </w:r>
-            <w:proofErr w:type="spellEnd"/>
-          </w:p>
-        </w:tc>
-        <w:tc>
-          <w:tcPr>
-            <w:tcW w:w="956" w:type="dxa"/>
-          </w:tcPr>
-          <w:p/>
-        </w:tc>
-        <w:tc>
-          <w:tcPr>
-            <w:tcW w:w="912" w:type="dxa"/>
-          </w:tcPr>
-          <w:p/>
-        </w:tc>
-        <w:tc>
-          <w:tcPr>
-            <w:tcW w:w="1646" w:type="dxa"/>
-          </w:tcPr>
-          <w:p/>
-        </w:tc>
-        <w:tc>
-          <w:tcPr>
-            <w:tcW w:w="1431" w:type="dxa"/>
-          </w:tcPr>
-          <w:p/>
-        </w:tc>
-        <w:tc>
-          <w:tcPr>
-            <w:tcW w:w="1431" w:type="dxa"/>
-          </w:tcPr>
-          <w:p/>
+              <w:t>tcg:parameter</w:t>
+            </w:r>
+            <w:proofErr w:type="spellEnd"/>
+          </w:p>
+        </w:tc>
+        <w:tc>
+          <w:tcPr>
+            <w:tcW w:w="570" w:type="pct"/>
+          </w:tcPr>
+          <w:p>
+            <w:pPr>
+              <w:jc w:val="center"/>
+            </w:pPr>
+            <w:r>
+              <w:t>1</w:t>
+            </w:r>
+          </w:p>
+        </w:tc>
+        <w:tc>
+          <w:tcPr>
+            <w:tcW w:w="486" w:type="pct"/>
+          </w:tcPr>
+          <w:p>
+            <w:pPr>
+              <w:jc w:val="center"/>
+            </w:pPr>
+            <w:r>
+              <w:t>1</w:t>
+            </w:r>
+          </w:p>
+        </w:tc>
+        <w:tc>
+          <w:tcPr>
+            <w:tcW w:w="833" w:type="pct"/>
+          </w:tcPr>
+          <w:p>
+            <w:pPr>
+              <w:jc w:val="center"/>
+            </w:pPr>
+            <w:proofErr w:type="spellStart"/>
+            <w:r>
+              <w:t>String</w:t>
+            </w:r>
+            <w:proofErr w:type="spellEnd"/>
+          </w:p>
+        </w:tc>
+        <w:tc>
+          <w:tcPr>
+            <w:tcW w:w="696" w:type="pct"/>
+          </w:tcPr>
+          <w:p>
+            <w:pPr>
+              <w:jc w:val="center"/>
+            </w:pPr>
+            <w:proofErr w:type="spellStart"/>
+            <w:r>
+              <w:t>tcg:Effect</w:t>
+            </w:r>
+            <w:proofErr w:type="spellEnd"/>
+          </w:p>
+        </w:tc>
+        <w:tc>
+          <w:tcPr>
+            <w:tcW w:w="696" w:type="pct"/>
+          </w:tcPr>
+          <w:p>
+            <w:pPr>
+              <w:jc w:val="center"/>
+            </w:pPr>
+          </w:p>
         </w:tc>
       </w:tr>
       <w:tr>
@@ -6666,7 +7452,7 @@
         </w:trPr>
         <w:tc>
           <w:tcPr>
-            <w:tcW w:w="2974" w:type="dxa"/>
+            <w:tcW w:w="1719" w:type="pct"/>
             <w:noWrap/>
             <w:hideMark/>
           </w:tcPr>
@@ -6681,40 +7467,76 @@
               <w:rPr>
                 <w:sz w:val="21"/>
               </w:rPr>
-              <w:t>tcg:hp</w:t>
-            </w:r>
-            <w:proofErr w:type="spellEnd"/>
-          </w:p>
-        </w:tc>
-        <w:tc>
-          <w:tcPr>
-            <w:tcW w:w="956" w:type="dxa"/>
-          </w:tcPr>
-          <w:p/>
-        </w:tc>
-        <w:tc>
-          <w:tcPr>
-            <w:tcW w:w="912" w:type="dxa"/>
-          </w:tcPr>
-          <w:p/>
-        </w:tc>
-        <w:tc>
-          <w:tcPr>
-            <w:tcW w:w="1646" w:type="dxa"/>
-          </w:tcPr>
-          <w:p/>
-        </w:tc>
-        <w:tc>
-          <w:tcPr>
-            <w:tcW w:w="1431" w:type="dxa"/>
-          </w:tcPr>
-          <w:p/>
-        </w:tc>
-        <w:tc>
-          <w:tcPr>
-            <w:tcW w:w="1431" w:type="dxa"/>
-          </w:tcPr>
-          <w:p/>
+              <w:t>tcg:power</w:t>
+            </w:r>
+            <w:proofErr w:type="spellEnd"/>
+          </w:p>
+        </w:tc>
+        <w:tc>
+          <w:tcPr>
+            <w:tcW w:w="570" w:type="pct"/>
+          </w:tcPr>
+          <w:p>
+            <w:pPr>
+              <w:jc w:val="center"/>
+            </w:pPr>
+            <w:r>
+              <w:t>1</w:t>
+            </w:r>
+          </w:p>
+        </w:tc>
+        <w:tc>
+          <w:tcPr>
+            <w:tcW w:w="486" w:type="pct"/>
+          </w:tcPr>
+          <w:p>
+            <w:pPr>
+              <w:jc w:val="center"/>
+            </w:pPr>
+            <w:r>
+              <w:t>1</w:t>
+            </w:r>
+          </w:p>
+        </w:tc>
+        <w:tc>
+          <w:tcPr>
+            <w:tcW w:w="833" w:type="pct"/>
+          </w:tcPr>
+          <w:p>
+            <w:pPr>
+              <w:jc w:val="center"/>
+            </w:pPr>
+            <w:proofErr w:type="spellStart"/>
+            <w:r>
+              <w:t>Integer</w:t>
+            </w:r>
+            <w:proofErr w:type="spellEnd"/>
+          </w:p>
+        </w:tc>
+        <w:tc>
+          <w:tcPr>
+            <w:tcW w:w="696" w:type="pct"/>
+          </w:tcPr>
+          <w:p>
+            <w:pPr>
+              <w:jc w:val="center"/>
+            </w:pPr>
+            <w:proofErr w:type="spellStart"/>
+            <w:r>
+              <w:t>tcg:Card</w:t>
+            </w:r>
+            <w:proofErr w:type="spellEnd"/>
+          </w:p>
+        </w:tc>
+        <w:tc>
+          <w:tcPr>
+            <w:tcW w:w="696" w:type="pct"/>
+          </w:tcPr>
+          <w:p>
+            <w:pPr>
+              <w:jc w:val="center"/>
+            </w:pPr>
+          </w:p>
         </w:tc>
       </w:tr>
       <w:tr>
@@ -6723,7 +7545,7 @@
         </w:trPr>
         <w:tc>
           <w:tcPr>
-            <w:tcW w:w="2974" w:type="dxa"/>
+            <w:tcW w:w="1719" w:type="pct"/>
             <w:noWrap/>
             <w:hideMark/>
           </w:tcPr>
@@ -6738,40 +7560,76 @@
               <w:rPr>
                 <w:sz w:val="21"/>
               </w:rPr>
-              <w:t>tcg:icon</w:t>
-            </w:r>
-            <w:proofErr w:type="spellEnd"/>
-          </w:p>
-        </w:tc>
-        <w:tc>
-          <w:tcPr>
-            <w:tcW w:w="956" w:type="dxa"/>
-          </w:tcPr>
-          <w:p/>
-        </w:tc>
-        <w:tc>
-          <w:tcPr>
-            <w:tcW w:w="912" w:type="dxa"/>
-          </w:tcPr>
-          <w:p/>
-        </w:tc>
-        <w:tc>
-          <w:tcPr>
-            <w:tcW w:w="1646" w:type="dxa"/>
-          </w:tcPr>
-          <w:p/>
-        </w:tc>
-        <w:tc>
-          <w:tcPr>
-            <w:tcW w:w="1431" w:type="dxa"/>
-          </w:tcPr>
-          <w:p/>
-        </w:tc>
-        <w:tc>
-          <w:tcPr>
-            <w:tcW w:w="1431" w:type="dxa"/>
-          </w:tcPr>
-          <w:p/>
+              <w:t>tcg:rank</w:t>
+            </w:r>
+            <w:proofErr w:type="spellEnd"/>
+          </w:p>
+        </w:tc>
+        <w:tc>
+          <w:tcPr>
+            <w:tcW w:w="570" w:type="pct"/>
+          </w:tcPr>
+          <w:p>
+            <w:pPr>
+              <w:jc w:val="center"/>
+            </w:pPr>
+            <w:r>
+              <w:t>1</w:t>
+            </w:r>
+          </w:p>
+        </w:tc>
+        <w:tc>
+          <w:tcPr>
+            <w:tcW w:w="486" w:type="pct"/>
+          </w:tcPr>
+          <w:p>
+            <w:pPr>
+              <w:jc w:val="center"/>
+            </w:pPr>
+            <w:r>
+              <w:t>1</w:t>
+            </w:r>
+          </w:p>
+        </w:tc>
+        <w:tc>
+          <w:tcPr>
+            <w:tcW w:w="833" w:type="pct"/>
+          </w:tcPr>
+          <w:p>
+            <w:pPr>
+              <w:jc w:val="center"/>
+            </w:pPr>
+            <w:proofErr w:type="spellStart"/>
+            <w:r>
+              <w:t>Integer</w:t>
+            </w:r>
+            <w:proofErr w:type="spellEnd"/>
+          </w:p>
+        </w:tc>
+        <w:tc>
+          <w:tcPr>
+            <w:tcW w:w="696" w:type="pct"/>
+          </w:tcPr>
+          <w:p>
+            <w:pPr>
+              <w:jc w:val="center"/>
+            </w:pPr>
+            <w:proofErr w:type="spellStart"/>
+            <w:r>
+              <w:t>tcg:Card</w:t>
+            </w:r>
+            <w:proofErr w:type="spellEnd"/>
+          </w:p>
+        </w:tc>
+        <w:tc>
+          <w:tcPr>
+            <w:tcW w:w="696" w:type="pct"/>
+          </w:tcPr>
+          <w:p>
+            <w:pPr>
+              <w:jc w:val="center"/>
+            </w:pPr>
+          </w:p>
         </w:tc>
       </w:tr>
       <w:tr>
@@ -6780,7 +7638,7 @@
         </w:trPr>
         <w:tc>
           <w:tcPr>
-            <w:tcW w:w="2974" w:type="dxa"/>
+            <w:tcW w:w="1719" w:type="pct"/>
             <w:noWrap/>
             <w:hideMark/>
           </w:tcPr>
@@ -6795,54 +7653,93 @@
               <w:rPr>
                 <w:sz w:val="21"/>
               </w:rPr>
-              <w:t>tcg:image</w:t>
-            </w:r>
-            <w:proofErr w:type="spellEnd"/>
+              <w:t>tcg:</w:t>
+            </w:r>
             <w:r>
               <w:rPr>
                 <w:sz w:val="21"/>
               </w:rPr>
-              <w:t xml:space="preserve"> ≡ </w:t>
-            </w:r>
-            <w:proofErr w:type="spellStart"/>
+              <w:t>hasR</w:t>
+            </w:r>
             <w:r>
               <w:rPr>
                 <w:sz w:val="21"/>
               </w:rPr>
-              <w:t>foaf:depiction</w:t>
-            </w:r>
-            <w:proofErr w:type="spellEnd"/>
-          </w:p>
-        </w:tc>
-        <w:tc>
-          <w:tcPr>
-            <w:tcW w:w="956" w:type="dxa"/>
-          </w:tcPr>
-          <w:p/>
-        </w:tc>
-        <w:tc>
-          <w:tcPr>
-            <w:tcW w:w="912" w:type="dxa"/>
-          </w:tcPr>
-          <w:p/>
-        </w:tc>
-        <w:tc>
-          <w:tcPr>
-            <w:tcW w:w="1646" w:type="dxa"/>
-          </w:tcPr>
-          <w:p/>
-        </w:tc>
-        <w:tc>
-          <w:tcPr>
-            <w:tcW w:w="1431" w:type="dxa"/>
-          </w:tcPr>
-          <w:p/>
-        </w:tc>
-        <w:tc>
-          <w:tcPr>
-            <w:tcW w:w="1431" w:type="dxa"/>
-          </w:tcPr>
-          <w:p/>
+              <w:t>arity</w:t>
+            </w:r>
+            <w:proofErr w:type="spellEnd"/>
+          </w:p>
+        </w:tc>
+        <w:tc>
+          <w:tcPr>
+            <w:tcW w:w="570" w:type="pct"/>
+          </w:tcPr>
+          <w:p>
+            <w:pPr>
+              <w:jc w:val="center"/>
+            </w:pPr>
+            <w:r>
+              <w:t>1</w:t>
+            </w:r>
+          </w:p>
+        </w:tc>
+        <w:tc>
+          <w:tcPr>
+            <w:tcW w:w="486" w:type="pct"/>
+          </w:tcPr>
+          <w:p>
+            <w:pPr>
+              <w:jc w:val="center"/>
+            </w:pPr>
+            <w:r>
+              <w:t>M</w:t>
+            </w:r>
+          </w:p>
+        </w:tc>
+        <w:tc>
+          <w:tcPr>
+            <w:tcW w:w="833" w:type="pct"/>
+          </w:tcPr>
+          <w:p>
+            <w:pPr>
+              <w:jc w:val="center"/>
+            </w:pPr>
+            <w:proofErr w:type="spellStart"/>
+            <w:r>
+              <w:t>Instance</w:t>
+            </w:r>
+            <w:proofErr w:type="spellEnd"/>
+          </w:p>
+        </w:tc>
+        <w:tc>
+          <w:tcPr>
+            <w:tcW w:w="696" w:type="pct"/>
+          </w:tcPr>
+          <w:p>
+            <w:pPr>
+              <w:jc w:val="center"/>
+            </w:pPr>
+            <w:proofErr w:type="spellStart"/>
+            <w:r>
+              <w:t>tcg:Card</w:t>
+            </w:r>
+            <w:proofErr w:type="spellEnd"/>
+          </w:p>
+        </w:tc>
+        <w:tc>
+          <w:tcPr>
+            <w:tcW w:w="696" w:type="pct"/>
+          </w:tcPr>
+          <w:p>
+            <w:pPr>
+              <w:jc w:val="center"/>
+            </w:pPr>
+            <w:proofErr w:type="spellStart"/>
+            <w:r>
+              <w:t>tcg:Rarity</w:t>
+            </w:r>
+            <w:proofErr w:type="spellEnd"/>
+          </w:p>
         </w:tc>
       </w:tr>
       <w:tr>
@@ -6851,7 +7748,7 @@
         </w:trPr>
         <w:tc>
           <w:tcPr>
-            <w:tcW w:w="2974" w:type="dxa"/>
+            <w:tcW w:w="1719" w:type="pct"/>
             <w:noWrap/>
             <w:hideMark/>
           </w:tcPr>
@@ -6866,40 +7763,81 @@
               <w:rPr>
                 <w:sz w:val="21"/>
               </w:rPr>
-              <w:t>tcg:level</w:t>
-            </w:r>
-            <w:proofErr w:type="spellEnd"/>
-          </w:p>
-        </w:tc>
-        <w:tc>
-          <w:tcPr>
-            <w:tcW w:w="956" w:type="dxa"/>
-          </w:tcPr>
-          <w:p/>
-        </w:tc>
-        <w:tc>
-          <w:tcPr>
-            <w:tcW w:w="912" w:type="dxa"/>
-          </w:tcPr>
-          <w:p/>
-        </w:tc>
-        <w:tc>
-          <w:tcPr>
-            <w:tcW w:w="1646" w:type="dxa"/>
-          </w:tcPr>
-          <w:p/>
-        </w:tc>
-        <w:tc>
-          <w:tcPr>
-            <w:tcW w:w="1431" w:type="dxa"/>
-          </w:tcPr>
-          <w:p/>
-        </w:tc>
-        <w:tc>
-          <w:tcPr>
-            <w:tcW w:w="1431" w:type="dxa"/>
-          </w:tcPr>
-          <w:p/>
+              <w:t>tcg:resistance</w:t>
+            </w:r>
+            <w:proofErr w:type="spellEnd"/>
+          </w:p>
+        </w:tc>
+        <w:tc>
+          <w:tcPr>
+            <w:tcW w:w="570" w:type="pct"/>
+          </w:tcPr>
+          <w:p>
+            <w:pPr>
+              <w:jc w:val="center"/>
+            </w:pPr>
+            <w:r>
+              <w:t>0</w:t>
+            </w:r>
+          </w:p>
+        </w:tc>
+        <w:tc>
+          <w:tcPr>
+            <w:tcW w:w="486" w:type="pct"/>
+          </w:tcPr>
+          <w:p>
+            <w:pPr>
+              <w:jc w:val="center"/>
+            </w:pPr>
+            <w:r>
+              <w:t>M</w:t>
+            </w:r>
+          </w:p>
+        </w:tc>
+        <w:tc>
+          <w:tcPr>
+            <w:tcW w:w="833" w:type="pct"/>
+          </w:tcPr>
+          <w:p>
+            <w:pPr>
+              <w:jc w:val="center"/>
+            </w:pPr>
+            <w:proofErr w:type="spellStart"/>
+            <w:r>
+              <w:t>Instance</w:t>
+            </w:r>
+            <w:proofErr w:type="spellEnd"/>
+          </w:p>
+        </w:tc>
+        <w:tc>
+          <w:tcPr>
+            <w:tcW w:w="696" w:type="pct"/>
+          </w:tcPr>
+          <w:p>
+            <w:pPr>
+              <w:jc w:val="center"/>
+            </w:pPr>
+            <w:proofErr w:type="spellStart"/>
+            <w:r>
+              <w:t>tcg:Card</w:t>
+            </w:r>
+            <w:proofErr w:type="spellEnd"/>
+          </w:p>
+        </w:tc>
+        <w:tc>
+          <w:tcPr>
+            <w:tcW w:w="696" w:type="pct"/>
+          </w:tcPr>
+          <w:p>
+            <w:pPr>
+              <w:jc w:val="center"/>
+            </w:pPr>
+            <w:proofErr w:type="spellStart"/>
+            <w:r>
+              <w:t>tcg:Color</w:t>
+            </w:r>
+            <w:proofErr w:type="spellEnd"/>
+          </w:p>
         </w:tc>
       </w:tr>
       <w:tr>
@@ -6908,7 +7846,7 @@
         </w:trPr>
         <w:tc>
           <w:tcPr>
-            <w:tcW w:w="2974" w:type="dxa"/>
+            <w:tcW w:w="1719" w:type="pct"/>
             <w:noWrap/>
             <w:hideMark/>
           </w:tcPr>
@@ -6923,40 +7861,81 @@
               <w:rPr>
                 <w:sz w:val="21"/>
               </w:rPr>
-              <w:t>tcg:manaCost</w:t>
-            </w:r>
-            <w:proofErr w:type="spellEnd"/>
-          </w:p>
-        </w:tc>
-        <w:tc>
-          <w:tcPr>
-            <w:tcW w:w="956" w:type="dxa"/>
-          </w:tcPr>
-          <w:p/>
-        </w:tc>
-        <w:tc>
-          <w:tcPr>
-            <w:tcW w:w="912" w:type="dxa"/>
-          </w:tcPr>
-          <w:p/>
-        </w:tc>
-        <w:tc>
-          <w:tcPr>
-            <w:tcW w:w="1646" w:type="dxa"/>
-          </w:tcPr>
-          <w:p/>
-        </w:tc>
-        <w:tc>
-          <w:tcPr>
-            <w:tcW w:w="1431" w:type="dxa"/>
-          </w:tcPr>
-          <w:p/>
-        </w:tc>
-        <w:tc>
-          <w:tcPr>
-            <w:tcW w:w="1431" w:type="dxa"/>
-          </w:tcPr>
-          <w:p/>
+              <w:t>tcg:retreat</w:t>
+            </w:r>
+            <w:proofErr w:type="spellEnd"/>
+          </w:p>
+        </w:tc>
+        <w:tc>
+          <w:tcPr>
+            <w:tcW w:w="570" w:type="pct"/>
+          </w:tcPr>
+          <w:p>
+            <w:pPr>
+              <w:jc w:val="center"/>
+            </w:pPr>
+            <w:r>
+              <w:t>0</w:t>
+            </w:r>
+          </w:p>
+        </w:tc>
+        <w:tc>
+          <w:tcPr>
+            <w:tcW w:w="486" w:type="pct"/>
+          </w:tcPr>
+          <w:p>
+            <w:pPr>
+              <w:jc w:val="center"/>
+            </w:pPr>
+            <w:r>
+              <w:t>M</w:t>
+            </w:r>
+          </w:p>
+        </w:tc>
+        <w:tc>
+          <w:tcPr>
+            <w:tcW w:w="833" w:type="pct"/>
+          </w:tcPr>
+          <w:p>
+            <w:pPr>
+              <w:jc w:val="center"/>
+            </w:pPr>
+            <w:proofErr w:type="spellStart"/>
+            <w:r>
+              <w:t>Instance</w:t>
+            </w:r>
+            <w:proofErr w:type="spellEnd"/>
+          </w:p>
+        </w:tc>
+        <w:tc>
+          <w:tcPr>
+            <w:tcW w:w="696" w:type="pct"/>
+          </w:tcPr>
+          <w:p>
+            <w:pPr>
+              <w:jc w:val="center"/>
+            </w:pPr>
+            <w:proofErr w:type="spellStart"/>
+            <w:r>
+              <w:t>tcg:Card</w:t>
+            </w:r>
+            <w:proofErr w:type="spellEnd"/>
+          </w:p>
+        </w:tc>
+        <w:tc>
+          <w:tcPr>
+            <w:tcW w:w="696" w:type="pct"/>
+          </w:tcPr>
+          <w:p>
+            <w:pPr>
+              <w:jc w:val="center"/>
+            </w:pPr>
+            <w:proofErr w:type="spellStart"/>
+            <w:r>
+              <w:t>tcg:Color</w:t>
+            </w:r>
+            <w:proofErr w:type="spellEnd"/>
+          </w:p>
         </w:tc>
       </w:tr>
       <w:tr>
@@ -6965,7 +7944,7 @@
         </w:trPr>
         <w:tc>
           <w:tcPr>
-            <w:tcW w:w="2974" w:type="dxa"/>
+            <w:tcW w:w="1719" w:type="pct"/>
             <w:noWrap/>
             <w:hideMark/>
           </w:tcPr>
@@ -6980,55 +7959,121 @@
               <w:rPr>
                 <w:sz w:val="21"/>
               </w:rPr>
-              <w:lastRenderedPageBreak/>
-              <w:t>tcg:name</w:t>
-            </w:r>
-            <w:proofErr w:type="spellEnd"/>
+              <w:t>tcg:</w:t>
+            </w:r>
             <w:r>
               <w:rPr>
                 <w:sz w:val="21"/>
               </w:rPr>
-              <w:t xml:space="preserve"> ≡ </w:t>
-            </w:r>
-            <w:proofErr w:type="spellStart"/>
+              <w:t>hasS</w:t>
+            </w:r>
             <w:r>
               <w:rPr>
                 <w:sz w:val="21"/>
               </w:rPr>
-              <w:t>foaf:name</w:t>
-            </w:r>
-            <w:proofErr w:type="spellEnd"/>
-          </w:p>
-        </w:tc>
-        <w:tc>
-          <w:tcPr>
-            <w:tcW w:w="956" w:type="dxa"/>
-          </w:tcPr>
-          <w:p/>
-        </w:tc>
-        <w:tc>
-          <w:tcPr>
-            <w:tcW w:w="912" w:type="dxa"/>
-          </w:tcPr>
-          <w:p/>
-        </w:tc>
-        <w:tc>
-          <w:tcPr>
-            <w:tcW w:w="1646" w:type="dxa"/>
-          </w:tcPr>
-          <w:p/>
-        </w:tc>
-        <w:tc>
-          <w:tcPr>
-            <w:tcW w:w="1431" w:type="dxa"/>
-          </w:tcPr>
-          <w:p/>
-        </w:tc>
-        <w:tc>
-          <w:tcPr>
-            <w:tcW w:w="1431" w:type="dxa"/>
-          </w:tcPr>
-          <w:p/>
+              <w:t>peed</w:t>
+            </w:r>
+            <w:proofErr w:type="spellEnd"/>
+          </w:p>
+        </w:tc>
+        <w:tc>
+          <w:tcPr>
+            <w:tcW w:w="570" w:type="pct"/>
+          </w:tcPr>
+          <w:p>
+            <w:pPr>
+              <w:jc w:val="center"/>
+            </w:pPr>
+            <w:r>
+              <w:t>1</w:t>
+            </w:r>
+          </w:p>
+        </w:tc>
+        <w:tc>
+          <w:tcPr>
+            <w:tcW w:w="486" w:type="pct"/>
+          </w:tcPr>
+          <w:p>
+            <w:pPr>
+              <w:jc w:val="center"/>
+            </w:pPr>
+            <w:r>
+              <w:t>1</w:t>
+            </w:r>
+          </w:p>
+        </w:tc>
+        <w:tc>
+          <w:tcPr>
+            <w:tcW w:w="833" w:type="pct"/>
+          </w:tcPr>
+          <w:p>
+            <w:pPr>
+              <w:jc w:val="center"/>
+            </w:pPr>
+            <w:proofErr w:type="spellStart"/>
+            <w:r>
+              <w:t>Instance</w:t>
+            </w:r>
+            <w:proofErr w:type="spellEnd"/>
+            <w:r>
+              <w:t>/</w:t>
+            </w:r>
+          </w:p>
+          <w:p>
+            <w:pPr>
+              <w:jc w:val="center"/>
+            </w:pPr>
+            <w:proofErr w:type="spellStart"/>
+            <w:r>
+              <w:t>Integer</w:t>
+            </w:r>
+            <w:proofErr w:type="spellEnd"/>
+          </w:p>
+        </w:tc>
+        <w:tc>
+          <w:tcPr>
+            <w:tcW w:w="696" w:type="pct"/>
+          </w:tcPr>
+          <w:p>
+            <w:pPr>
+              <w:jc w:val="center"/>
+            </w:pPr>
+            <w:proofErr w:type="spellStart"/>
+            <w:proofErr w:type="gramStart"/>
+            <w:r>
+              <w:t>tcg:Card</w:t>
+            </w:r>
+            <w:proofErr w:type="spellEnd"/>
+            <w:proofErr w:type="gramEnd"/>
+            <w:r>
+              <w:t>,</w:t>
+            </w:r>
+          </w:p>
+          <w:p>
+            <w:pPr>
+              <w:jc w:val="center"/>
+            </w:pPr>
+            <w:proofErr w:type="spellStart"/>
+            <w:r>
+              <w:t>tcg:Effect</w:t>
+            </w:r>
+            <w:proofErr w:type="spellEnd"/>
+          </w:p>
+        </w:tc>
+        <w:tc>
+          <w:tcPr>
+            <w:tcW w:w="696" w:type="pct"/>
+          </w:tcPr>
+          <w:p>
+            <w:pPr>
+              <w:jc w:val="center"/>
+            </w:pPr>
+            <w:proofErr w:type="spellStart"/>
+            <w:r>
+              <w:t>tcg:Speed</w:t>
+            </w:r>
+            <w:proofErr w:type="spellEnd"/>
+          </w:p>
         </w:tc>
       </w:tr>
       <w:tr>
@@ -7037,7 +8082,7 @@
         </w:trPr>
         <w:tc>
           <w:tcPr>
-            <w:tcW w:w="2974" w:type="dxa"/>
+            <w:tcW w:w="1719" w:type="pct"/>
             <w:noWrap/>
             <w:hideMark/>
           </w:tcPr>
@@ -7052,40 +8097,93 @@
               <w:rPr>
                 <w:sz w:val="21"/>
               </w:rPr>
-              <w:t>tcg:parameter</w:t>
-            </w:r>
-            <w:proofErr w:type="spellEnd"/>
-          </w:p>
-        </w:tc>
-        <w:tc>
-          <w:tcPr>
-            <w:tcW w:w="956" w:type="dxa"/>
-          </w:tcPr>
-          <w:p/>
-        </w:tc>
-        <w:tc>
-          <w:tcPr>
-            <w:tcW w:w="912" w:type="dxa"/>
-          </w:tcPr>
-          <w:p/>
-        </w:tc>
-        <w:tc>
-          <w:tcPr>
-            <w:tcW w:w="1646" w:type="dxa"/>
-          </w:tcPr>
-          <w:p/>
-        </w:tc>
-        <w:tc>
-          <w:tcPr>
-            <w:tcW w:w="1431" w:type="dxa"/>
-          </w:tcPr>
-          <w:p/>
-        </w:tc>
-        <w:tc>
-          <w:tcPr>
-            <w:tcW w:w="1431" w:type="dxa"/>
-          </w:tcPr>
-          <w:p/>
+              <w:t>tcg:</w:t>
+            </w:r>
+            <w:r>
+              <w:rPr>
+                <w:sz w:val="21"/>
+              </w:rPr>
+              <w:t>hasS</w:t>
+            </w:r>
+            <w:r>
+              <w:rPr>
+                <w:sz w:val="21"/>
+              </w:rPr>
+              <w:t>tatus</w:t>
+            </w:r>
+            <w:proofErr w:type="spellEnd"/>
+          </w:p>
+        </w:tc>
+        <w:tc>
+          <w:tcPr>
+            <w:tcW w:w="570" w:type="pct"/>
+          </w:tcPr>
+          <w:p>
+            <w:pPr>
+              <w:jc w:val="center"/>
+            </w:pPr>
+            <w:r>
+              <w:t>1</w:t>
+            </w:r>
+          </w:p>
+        </w:tc>
+        <w:tc>
+          <w:tcPr>
+            <w:tcW w:w="486" w:type="pct"/>
+          </w:tcPr>
+          <w:p>
+            <w:pPr>
+              <w:jc w:val="center"/>
+            </w:pPr>
+            <w:r>
+              <w:t>1</w:t>
+            </w:r>
+          </w:p>
+        </w:tc>
+        <w:tc>
+          <w:tcPr>
+            <w:tcW w:w="833" w:type="pct"/>
+          </w:tcPr>
+          <w:p>
+            <w:pPr>
+              <w:jc w:val="center"/>
+            </w:pPr>
+            <w:proofErr w:type="spellStart"/>
+            <w:r>
+              <w:t>Instance</w:t>
+            </w:r>
+            <w:proofErr w:type="spellEnd"/>
+          </w:p>
+        </w:tc>
+        <w:tc>
+          <w:tcPr>
+            <w:tcW w:w="696" w:type="pct"/>
+          </w:tcPr>
+          <w:p>
+            <w:pPr>
+              <w:jc w:val="center"/>
+            </w:pPr>
+            <w:proofErr w:type="spellStart"/>
+            <w:r>
+              <w:t>tcg:Card</w:t>
+            </w:r>
+            <w:proofErr w:type="spellEnd"/>
+          </w:p>
+        </w:tc>
+        <w:tc>
+          <w:tcPr>
+            <w:tcW w:w="696" w:type="pct"/>
+          </w:tcPr>
+          <w:p>
+            <w:pPr>
+              <w:jc w:val="center"/>
+            </w:pPr>
+            <w:proofErr w:type="spellStart"/>
+            <w:r>
+              <w:t>tcg:Status</w:t>
+            </w:r>
+            <w:proofErr w:type="spellEnd"/>
+          </w:p>
         </w:tc>
       </w:tr>
       <w:tr>
@@ -7094,7 +8192,7 @@
         </w:trPr>
         <w:tc>
           <w:tcPr>
-            <w:tcW w:w="2974" w:type="dxa"/>
+            <w:tcW w:w="1719" w:type="pct"/>
             <w:noWrap/>
             <w:hideMark/>
           </w:tcPr>
@@ -7109,40 +8207,76 @@
               <w:rPr>
                 <w:sz w:val="21"/>
               </w:rPr>
-              <w:t>tcg:power</w:t>
-            </w:r>
-            <w:proofErr w:type="spellEnd"/>
-          </w:p>
-        </w:tc>
-        <w:tc>
-          <w:tcPr>
-            <w:tcW w:w="956" w:type="dxa"/>
-          </w:tcPr>
-          <w:p/>
-        </w:tc>
-        <w:tc>
-          <w:tcPr>
-            <w:tcW w:w="912" w:type="dxa"/>
-          </w:tcPr>
-          <w:p/>
-        </w:tc>
-        <w:tc>
-          <w:tcPr>
-            <w:tcW w:w="1646" w:type="dxa"/>
-          </w:tcPr>
-          <w:p/>
-        </w:tc>
-        <w:tc>
-          <w:tcPr>
-            <w:tcW w:w="1431" w:type="dxa"/>
-          </w:tcPr>
-          <w:p/>
-        </w:tc>
-        <w:tc>
-          <w:tcPr>
-            <w:tcW w:w="1431" w:type="dxa"/>
-          </w:tcPr>
-          <w:p/>
+              <w:t>tcg:toughness</w:t>
+            </w:r>
+            <w:proofErr w:type="spellEnd"/>
+          </w:p>
+        </w:tc>
+        <w:tc>
+          <w:tcPr>
+            <w:tcW w:w="570" w:type="pct"/>
+          </w:tcPr>
+          <w:p>
+            <w:pPr>
+              <w:jc w:val="center"/>
+            </w:pPr>
+            <w:r>
+              <w:t>1</w:t>
+            </w:r>
+          </w:p>
+        </w:tc>
+        <w:tc>
+          <w:tcPr>
+            <w:tcW w:w="486" w:type="pct"/>
+          </w:tcPr>
+          <w:p>
+            <w:pPr>
+              <w:jc w:val="center"/>
+            </w:pPr>
+            <w:r>
+              <w:t>1</w:t>
+            </w:r>
+          </w:p>
+        </w:tc>
+        <w:tc>
+          <w:tcPr>
+            <w:tcW w:w="833" w:type="pct"/>
+          </w:tcPr>
+          <w:p>
+            <w:pPr>
+              <w:jc w:val="center"/>
+            </w:pPr>
+            <w:proofErr w:type="spellStart"/>
+            <w:r>
+              <w:t>Integer</w:t>
+            </w:r>
+            <w:proofErr w:type="spellEnd"/>
+          </w:p>
+        </w:tc>
+        <w:tc>
+          <w:tcPr>
+            <w:tcW w:w="696" w:type="pct"/>
+          </w:tcPr>
+          <w:p>
+            <w:pPr>
+              <w:jc w:val="center"/>
+            </w:pPr>
+            <w:proofErr w:type="spellStart"/>
+            <w:r>
+              <w:t>tcg:Card</w:t>
+            </w:r>
+            <w:proofErr w:type="spellEnd"/>
+          </w:p>
+        </w:tc>
+        <w:tc>
+          <w:tcPr>
+            <w:tcW w:w="696" w:type="pct"/>
+          </w:tcPr>
+          <w:p>
+            <w:pPr>
+              <w:jc w:val="center"/>
+            </w:pPr>
+          </w:p>
         </w:tc>
       </w:tr>
       <w:tr>
@@ -7151,7 +8285,7 @@
         </w:trPr>
         <w:tc>
           <w:tcPr>
-            <w:tcW w:w="2974" w:type="dxa"/>
+            <w:tcW w:w="1719" w:type="pct"/>
             <w:noWrap/>
             <w:hideMark/>
           </w:tcPr>
@@ -7166,40 +8300,138 @@
               <w:rPr>
                 <w:sz w:val="21"/>
               </w:rPr>
-              <w:t>tcg:rank</w:t>
-            </w:r>
-            <w:proofErr w:type="spellEnd"/>
-          </w:p>
-        </w:tc>
-        <w:tc>
-          <w:tcPr>
-            <w:tcW w:w="956" w:type="dxa"/>
-          </w:tcPr>
-          <w:p/>
-        </w:tc>
-        <w:tc>
-          <w:tcPr>
-            <w:tcW w:w="912" w:type="dxa"/>
-          </w:tcPr>
-          <w:p/>
-        </w:tc>
-        <w:tc>
-          <w:tcPr>
-            <w:tcW w:w="1646" w:type="dxa"/>
-          </w:tcPr>
-          <w:p/>
-        </w:tc>
-        <w:tc>
-          <w:tcPr>
-            <w:tcW w:w="1431" w:type="dxa"/>
-          </w:tcPr>
-          <w:p/>
-        </w:tc>
-        <w:tc>
-          <w:tcPr>
-            <w:tcW w:w="1431" w:type="dxa"/>
-          </w:tcPr>
-          <w:p/>
+              <w:t>tcg:</w:t>
+            </w:r>
+            <w:r>
+              <w:rPr>
+                <w:sz w:val="21"/>
+              </w:rPr>
+              <w:t>hasT</w:t>
+            </w:r>
+            <w:r>
+              <w:rPr>
+                <w:sz w:val="21"/>
+              </w:rPr>
+              <w:t>ype</w:t>
+            </w:r>
+            <w:proofErr w:type="spellEnd"/>
+          </w:p>
+        </w:tc>
+        <w:tc>
+          <w:tcPr>
+            <w:tcW w:w="570" w:type="pct"/>
+          </w:tcPr>
+          <w:p>
+            <w:pPr>
+              <w:jc w:val="center"/>
+            </w:pPr>
+            <w:r>
+              <w:t>1</w:t>
+            </w:r>
+          </w:p>
+        </w:tc>
+        <w:tc>
+          <w:tcPr>
+            <w:tcW w:w="486" w:type="pct"/>
+          </w:tcPr>
+          <w:p>
+            <w:pPr>
+              <w:jc w:val="center"/>
+            </w:pPr>
+            <w:r>
+              <w:t>M</w:t>
+            </w:r>
+          </w:p>
+        </w:tc>
+        <w:tc>
+          <w:tcPr>
+            <w:tcW w:w="833" w:type="pct"/>
+          </w:tcPr>
+          <w:p>
+            <w:pPr>
+              <w:jc w:val="center"/>
+            </w:pPr>
+            <w:proofErr w:type="spellStart"/>
+            <w:r>
+              <w:t>Instance</w:t>
+            </w:r>
+            <w:proofErr w:type="spellEnd"/>
+          </w:p>
+        </w:tc>
+        <w:tc>
+          <w:tcPr>
+            <w:tcW w:w="696" w:type="pct"/>
+          </w:tcPr>
+          <w:p>
+            <w:pPr>
+              <w:jc w:val="center"/>
+            </w:pPr>
+            <w:proofErr w:type="spellStart"/>
+            <w:r>
+              <w:t>tcg:Card</w:t>
+            </w:r>
+            <w:proofErr w:type="spellEnd"/>
+            <w:r>
+              <w:t xml:space="preserve">, </w:t>
+            </w:r>
+            <w:proofErr w:type="spellStart"/>
+            <w:r>
+              <w:t>tcg:Effect</w:t>
+            </w:r>
+            <w:proofErr w:type="spellEnd"/>
+          </w:p>
+        </w:tc>
+        <w:tc>
+          <w:tcPr>
+            <w:tcW w:w="696" w:type="pct"/>
+          </w:tcPr>
+          <w:p>
+            <w:pPr>
+              <w:jc w:val="center"/>
+            </w:pPr>
+            <w:proofErr w:type="spellStart"/>
+            <w:proofErr w:type="gramStart"/>
+            <w:r>
+              <w:t>tcg:</w:t>
+            </w:r>
+            <w:r>
+              <w:t>Type</w:t>
+            </w:r>
+            <w:proofErr w:type="spellEnd"/>
+            <w:proofErr w:type="gramEnd"/>
+            <w:r>
+              <w:t xml:space="preserve">, </w:t>
+            </w:r>
+            <w:proofErr w:type="spellStart"/>
+            <w:r>
+              <w:t>tcg:CardType</w:t>
+            </w:r>
+            <w:proofErr w:type="spellEnd"/>
+            <w:r>
+              <w:t xml:space="preserve">, </w:t>
+            </w:r>
+            <w:proofErr w:type="spellStart"/>
+            <w:r>
+              <w:t>tcg:MonsterType</w:t>
+            </w:r>
+            <w:proofErr w:type="spellEnd"/>
+            <w:r>
+              <w:t>,</w:t>
+            </w:r>
+          </w:p>
+          <w:p>
+            <w:pPr>
+              <w:jc w:val="center"/>
+            </w:pPr>
+            <w:proofErr w:type="spellStart"/>
+            <w:r>
+              <w:t>tcg:EffType</w:t>
+            </w:r>
+            <w:proofErr w:type="spellEnd"/>
+            <w:r>
+              <w:t xml:space="preserve"> </w:t>
+            </w:r>
+          </w:p>
         </w:tc>
       </w:tr>
       <w:tr>
@@ -7208,7 +8440,7 @@
         </w:trPr>
         <w:tc>
           <w:tcPr>
-            <w:tcW w:w="2974" w:type="dxa"/>
+            <w:tcW w:w="1719" w:type="pct"/>
             <w:noWrap/>
             <w:hideMark/>
           </w:tcPr>
@@ -7223,405 +8455,6 @@
               <w:rPr>
                 <w:sz w:val="21"/>
               </w:rPr>
-              <w:t>tcg:rarity</w:t>
-            </w:r>
-            <w:proofErr w:type="spellEnd"/>
-          </w:p>
-        </w:tc>
-        <w:tc>
-          <w:tcPr>
-            <w:tcW w:w="956" w:type="dxa"/>
-          </w:tcPr>
-          <w:p/>
-        </w:tc>
-        <w:tc>
-          <w:tcPr>
-            <w:tcW w:w="912" w:type="dxa"/>
-          </w:tcPr>
-          <w:p/>
-        </w:tc>
-        <w:tc>
-          <w:tcPr>
-            <w:tcW w:w="1646" w:type="dxa"/>
-          </w:tcPr>
-          <w:p/>
-        </w:tc>
-        <w:tc>
-          <w:tcPr>
-            <w:tcW w:w="1431" w:type="dxa"/>
-          </w:tcPr>
-          <w:p/>
-        </w:tc>
-        <w:tc>
-          <w:tcPr>
-            <w:tcW w:w="1431" w:type="dxa"/>
-          </w:tcPr>
-          <w:p/>
-        </w:tc>
-      </w:tr>
-      <w:tr>
-        <w:trPr>
-          <w:trHeight w:val="300"/>
-        </w:trPr>
-        <w:tc>
-          <w:tcPr>
-            <w:tcW w:w="2974" w:type="dxa"/>
-            <w:noWrap/>
-            <w:hideMark/>
-          </w:tcPr>
-          <w:p>
-            <w:pPr>
-              <w:rPr>
-                <w:sz w:val="21"/>
-              </w:rPr>
-            </w:pPr>
-            <w:proofErr w:type="spellStart"/>
-            <w:r>
-              <w:rPr>
-                <w:sz w:val="21"/>
-              </w:rPr>
-              <w:t>tcg:resistance</w:t>
-            </w:r>
-            <w:proofErr w:type="spellEnd"/>
-          </w:p>
-        </w:tc>
-        <w:tc>
-          <w:tcPr>
-            <w:tcW w:w="956" w:type="dxa"/>
-          </w:tcPr>
-          <w:p/>
-        </w:tc>
-        <w:tc>
-          <w:tcPr>
-            <w:tcW w:w="912" w:type="dxa"/>
-          </w:tcPr>
-          <w:p/>
-        </w:tc>
-        <w:tc>
-          <w:tcPr>
-            <w:tcW w:w="1646" w:type="dxa"/>
-          </w:tcPr>
-          <w:p/>
-        </w:tc>
-        <w:tc>
-          <w:tcPr>
-            <w:tcW w:w="1431" w:type="dxa"/>
-          </w:tcPr>
-          <w:p/>
-        </w:tc>
-        <w:tc>
-          <w:tcPr>
-            <w:tcW w:w="1431" w:type="dxa"/>
-          </w:tcPr>
-          <w:p/>
-        </w:tc>
-      </w:tr>
-      <w:tr>
-        <w:trPr>
-          <w:trHeight w:val="300"/>
-        </w:trPr>
-        <w:tc>
-          <w:tcPr>
-            <w:tcW w:w="2974" w:type="dxa"/>
-            <w:noWrap/>
-            <w:hideMark/>
-          </w:tcPr>
-          <w:p>
-            <w:pPr>
-              <w:rPr>
-                <w:sz w:val="21"/>
-              </w:rPr>
-            </w:pPr>
-            <w:proofErr w:type="spellStart"/>
-            <w:r>
-              <w:rPr>
-                <w:sz w:val="21"/>
-              </w:rPr>
-              <w:t>tcg:retreat</w:t>
-            </w:r>
-            <w:proofErr w:type="spellEnd"/>
-          </w:p>
-        </w:tc>
-        <w:tc>
-          <w:tcPr>
-            <w:tcW w:w="956" w:type="dxa"/>
-          </w:tcPr>
-          <w:p/>
-        </w:tc>
-        <w:tc>
-          <w:tcPr>
-            <w:tcW w:w="912" w:type="dxa"/>
-          </w:tcPr>
-          <w:p/>
-        </w:tc>
-        <w:tc>
-          <w:tcPr>
-            <w:tcW w:w="1646" w:type="dxa"/>
-          </w:tcPr>
-          <w:p/>
-        </w:tc>
-        <w:tc>
-          <w:tcPr>
-            <w:tcW w:w="1431" w:type="dxa"/>
-          </w:tcPr>
-          <w:p/>
-        </w:tc>
-        <w:tc>
-          <w:tcPr>
-            <w:tcW w:w="1431" w:type="dxa"/>
-          </w:tcPr>
-          <w:p/>
-        </w:tc>
-      </w:tr>
-      <w:tr>
-        <w:trPr>
-          <w:trHeight w:val="300"/>
-        </w:trPr>
-        <w:tc>
-          <w:tcPr>
-            <w:tcW w:w="2974" w:type="dxa"/>
-            <w:noWrap/>
-            <w:hideMark/>
-          </w:tcPr>
-          <w:p>
-            <w:pPr>
-              <w:rPr>
-                <w:sz w:val="21"/>
-              </w:rPr>
-            </w:pPr>
-            <w:proofErr w:type="spellStart"/>
-            <w:r>
-              <w:rPr>
-                <w:sz w:val="21"/>
-              </w:rPr>
-              <w:t>tcg:speed</w:t>
-            </w:r>
-            <w:proofErr w:type="spellEnd"/>
-          </w:p>
-        </w:tc>
-        <w:tc>
-          <w:tcPr>
-            <w:tcW w:w="956" w:type="dxa"/>
-          </w:tcPr>
-          <w:p/>
-        </w:tc>
-        <w:tc>
-          <w:tcPr>
-            <w:tcW w:w="912" w:type="dxa"/>
-          </w:tcPr>
-          <w:p/>
-        </w:tc>
-        <w:tc>
-          <w:tcPr>
-            <w:tcW w:w="1646" w:type="dxa"/>
-          </w:tcPr>
-          <w:p/>
-        </w:tc>
-        <w:tc>
-          <w:tcPr>
-            <w:tcW w:w="1431" w:type="dxa"/>
-          </w:tcPr>
-          <w:p/>
-        </w:tc>
-        <w:tc>
-          <w:tcPr>
-            <w:tcW w:w="1431" w:type="dxa"/>
-          </w:tcPr>
-          <w:p/>
-        </w:tc>
-      </w:tr>
-      <w:tr>
-        <w:trPr>
-          <w:trHeight w:val="300"/>
-        </w:trPr>
-        <w:tc>
-          <w:tcPr>
-            <w:tcW w:w="2974" w:type="dxa"/>
-            <w:noWrap/>
-            <w:hideMark/>
-          </w:tcPr>
-          <w:p>
-            <w:pPr>
-              <w:rPr>
-                <w:sz w:val="21"/>
-              </w:rPr>
-            </w:pPr>
-            <w:proofErr w:type="spellStart"/>
-            <w:r>
-              <w:rPr>
-                <w:sz w:val="21"/>
-              </w:rPr>
-              <w:t>tcg:status</w:t>
-            </w:r>
-            <w:proofErr w:type="spellEnd"/>
-          </w:p>
-        </w:tc>
-        <w:tc>
-          <w:tcPr>
-            <w:tcW w:w="956" w:type="dxa"/>
-          </w:tcPr>
-          <w:p/>
-        </w:tc>
-        <w:tc>
-          <w:tcPr>
-            <w:tcW w:w="912" w:type="dxa"/>
-          </w:tcPr>
-          <w:p/>
-        </w:tc>
-        <w:tc>
-          <w:tcPr>
-            <w:tcW w:w="1646" w:type="dxa"/>
-          </w:tcPr>
-          <w:p/>
-        </w:tc>
-        <w:tc>
-          <w:tcPr>
-            <w:tcW w:w="1431" w:type="dxa"/>
-          </w:tcPr>
-          <w:p/>
-        </w:tc>
-        <w:tc>
-          <w:tcPr>
-            <w:tcW w:w="1431" w:type="dxa"/>
-          </w:tcPr>
-          <w:p/>
-        </w:tc>
-      </w:tr>
-      <w:tr>
-        <w:trPr>
-          <w:trHeight w:val="300"/>
-        </w:trPr>
-        <w:tc>
-          <w:tcPr>
-            <w:tcW w:w="2974" w:type="dxa"/>
-            <w:noWrap/>
-            <w:hideMark/>
-          </w:tcPr>
-          <w:p>
-            <w:pPr>
-              <w:rPr>
-                <w:sz w:val="21"/>
-              </w:rPr>
-            </w:pPr>
-            <w:proofErr w:type="spellStart"/>
-            <w:r>
-              <w:rPr>
-                <w:sz w:val="21"/>
-              </w:rPr>
-              <w:t>tcg:toughness</w:t>
-            </w:r>
-            <w:proofErr w:type="spellEnd"/>
-          </w:p>
-        </w:tc>
-        <w:tc>
-          <w:tcPr>
-            <w:tcW w:w="956" w:type="dxa"/>
-          </w:tcPr>
-          <w:p/>
-        </w:tc>
-        <w:tc>
-          <w:tcPr>
-            <w:tcW w:w="912" w:type="dxa"/>
-          </w:tcPr>
-          <w:p/>
-        </w:tc>
-        <w:tc>
-          <w:tcPr>
-            <w:tcW w:w="1646" w:type="dxa"/>
-          </w:tcPr>
-          <w:p/>
-        </w:tc>
-        <w:tc>
-          <w:tcPr>
-            <w:tcW w:w="1431" w:type="dxa"/>
-          </w:tcPr>
-          <w:p/>
-        </w:tc>
-        <w:tc>
-          <w:tcPr>
-            <w:tcW w:w="1431" w:type="dxa"/>
-          </w:tcPr>
-          <w:p/>
-        </w:tc>
-      </w:tr>
-      <w:tr>
-        <w:trPr>
-          <w:trHeight w:val="300"/>
-        </w:trPr>
-        <w:tc>
-          <w:tcPr>
-            <w:tcW w:w="2974" w:type="dxa"/>
-            <w:noWrap/>
-            <w:hideMark/>
-          </w:tcPr>
-          <w:p>
-            <w:pPr>
-              <w:rPr>
-                <w:sz w:val="21"/>
-              </w:rPr>
-            </w:pPr>
-            <w:proofErr w:type="spellStart"/>
-            <w:r>
-              <w:rPr>
-                <w:sz w:val="21"/>
-              </w:rPr>
-              <w:t>tcg:type</w:t>
-            </w:r>
-            <w:proofErr w:type="spellEnd"/>
-          </w:p>
-        </w:tc>
-        <w:tc>
-          <w:tcPr>
-            <w:tcW w:w="956" w:type="dxa"/>
-          </w:tcPr>
-          <w:p/>
-        </w:tc>
-        <w:tc>
-          <w:tcPr>
-            <w:tcW w:w="912" w:type="dxa"/>
-          </w:tcPr>
-          <w:p/>
-        </w:tc>
-        <w:tc>
-          <w:tcPr>
-            <w:tcW w:w="1646" w:type="dxa"/>
-          </w:tcPr>
-          <w:p/>
-        </w:tc>
-        <w:tc>
-          <w:tcPr>
-            <w:tcW w:w="1431" w:type="dxa"/>
-          </w:tcPr>
-          <w:p/>
-        </w:tc>
-        <w:tc>
-          <w:tcPr>
-            <w:tcW w:w="1431" w:type="dxa"/>
-          </w:tcPr>
-          <w:p/>
-        </w:tc>
-      </w:tr>
-      <w:tr>
-        <w:trPr>
-          <w:trHeight w:val="300"/>
-        </w:trPr>
-        <w:tc>
-          <w:tcPr>
-            <w:tcW w:w="2974" w:type="dxa"/>
-            <w:noWrap/>
-            <w:hideMark/>
-          </w:tcPr>
-          <w:p>
-            <w:pPr>
-              <w:rPr>
-                <w:sz w:val="21"/>
-              </w:rPr>
-            </w:pPr>
-            <w:proofErr w:type="spellStart"/>
-            <w:r>
-              <w:rPr>
-                <w:sz w:val="21"/>
-              </w:rPr>
               <w:t>tcg:weakness</w:t>
             </w:r>
             <w:proofErr w:type="spellEnd"/>
@@ -7629,37 +8462,344 @@
         </w:tc>
         <w:tc>
           <w:tcPr>
-            <w:tcW w:w="956" w:type="dxa"/>
-          </w:tcPr>
-          <w:p/>
-        </w:tc>
-        <w:tc>
-          <w:tcPr>
-            <w:tcW w:w="912" w:type="dxa"/>
-          </w:tcPr>
-          <w:p/>
-        </w:tc>
-        <w:tc>
-          <w:tcPr>
-            <w:tcW w:w="1646" w:type="dxa"/>
-          </w:tcPr>
-          <w:p/>
-        </w:tc>
-        <w:tc>
-          <w:tcPr>
-            <w:tcW w:w="1431" w:type="dxa"/>
-          </w:tcPr>
-          <w:p/>
-        </w:tc>
-        <w:tc>
-          <w:tcPr>
-            <w:tcW w:w="1431" w:type="dxa"/>
-          </w:tcPr>
-          <w:p/>
+            <w:tcW w:w="570" w:type="pct"/>
+          </w:tcPr>
+          <w:p>
+            <w:pPr>
+              <w:jc w:val="center"/>
+            </w:pPr>
+            <w:r>
+              <w:t>0</w:t>
+            </w:r>
+          </w:p>
+        </w:tc>
+        <w:tc>
+          <w:tcPr>
+            <w:tcW w:w="486" w:type="pct"/>
+          </w:tcPr>
+          <w:p>
+            <w:pPr>
+              <w:jc w:val="center"/>
+            </w:pPr>
+            <w:r>
+              <w:t>M</w:t>
+            </w:r>
+          </w:p>
+        </w:tc>
+        <w:tc>
+          <w:tcPr>
+            <w:tcW w:w="833" w:type="pct"/>
+          </w:tcPr>
+          <w:p>
+            <w:pPr>
+              <w:jc w:val="center"/>
+            </w:pPr>
+            <w:proofErr w:type="spellStart"/>
+            <w:r>
+              <w:t>Instance</w:t>
+            </w:r>
+            <w:proofErr w:type="spellEnd"/>
+          </w:p>
+        </w:tc>
+        <w:tc>
+          <w:tcPr>
+            <w:tcW w:w="696" w:type="pct"/>
+          </w:tcPr>
+          <w:p>
+            <w:pPr>
+              <w:jc w:val="center"/>
+            </w:pPr>
+            <w:proofErr w:type="spellStart"/>
+            <w:r>
+              <w:t>tcg:Card</w:t>
+            </w:r>
+            <w:proofErr w:type="spellEnd"/>
+          </w:p>
+        </w:tc>
+        <w:tc>
+          <w:tcPr>
+            <w:tcW w:w="696" w:type="pct"/>
+          </w:tcPr>
+          <w:p>
+            <w:pPr>
+              <w:jc w:val="center"/>
+            </w:pPr>
+            <w:proofErr w:type="spellStart"/>
+            <w:r>
+              <w:t>tcg:Color</w:t>
+            </w:r>
+            <w:proofErr w:type="spellEnd"/>
+          </w:p>
         </w:tc>
       </w:tr>
     </w:tbl>
     <w:p/>
+    <w:p>
+      <w:pPr>
+        <w:pStyle w:val="Ttulo1"/>
+        <w:numPr>
+          <w:ilvl w:val="0"/>
+          <w:numId w:val="2"/>
+        </w:numPr>
+      </w:pPr>
+      <w:r>
+        <w:br w:type="page"/>
+      </w:r>
+      <w:proofErr w:type="spellStart"/>
+      <w:r>
+        <w:lastRenderedPageBreak/>
+        <w:t>Crear</w:t>
+      </w:r>
+      <w:proofErr w:type="spellEnd"/>
+      <w:r>
+        <w:t xml:space="preserve"> </w:t>
+      </w:r>
+      <w:proofErr w:type="spellStart"/>
+      <w:r>
+        <w:t>Instancias</w:t>
+      </w:r>
+      <w:proofErr w:type="spellEnd"/>
+    </w:p>
+    <w:p>
+      <w:pPr>
+        <w:pStyle w:val="Prrafodelista"/>
+        <w:rPr>
+          <w:lang w:val="en-US"/>
+        </w:rPr>
+      </w:pPr>
+      <w:proofErr w:type="spellStart"/>
+      <w:r>
+        <w:rPr>
+          <w:lang w:val="en-US"/>
+        </w:rPr>
+        <w:t>Cada</w:t>
+      </w:r>
+      <w:proofErr w:type="spellEnd"/>
+      <w:r>
+        <w:rPr>
+          <w:lang w:val="en-US"/>
+        </w:rPr>
+        <w:t xml:space="preserve"> </w:t>
+      </w:r>
+      <w:proofErr w:type="spellStart"/>
+      <w:r>
+        <w:rPr>
+          <w:lang w:val="en-US"/>
+        </w:rPr>
+        <w:t>instancia</w:t>
+      </w:r>
+      <w:proofErr w:type="spellEnd"/>
+      <w:r>
+        <w:rPr>
+          <w:lang w:val="en-US"/>
+        </w:rPr>
+        <w:t xml:space="preserve"> </w:t>
+      </w:r>
+      <w:proofErr w:type="spellStart"/>
+      <w:r>
+        <w:rPr>
+          <w:lang w:val="en-US"/>
+        </w:rPr>
+        <w:t>sería</w:t>
+      </w:r>
+      <w:proofErr w:type="spellEnd"/>
+      <w:r>
+        <w:rPr>
+          <w:lang w:val="en-US"/>
+        </w:rPr>
+        <w:t xml:space="preserve"> </w:t>
+      </w:r>
+      <w:proofErr w:type="spellStart"/>
+      <w:r>
+        <w:rPr>
+          <w:lang w:val="en-US"/>
+        </w:rPr>
+        <w:t>una</w:t>
+      </w:r>
+      <w:proofErr w:type="spellEnd"/>
+      <w:r>
+        <w:rPr>
+          <w:lang w:val="en-US"/>
+        </w:rPr>
+        <w:t xml:space="preserve"> carta </w:t>
+      </w:r>
+      <w:proofErr w:type="gramStart"/>
+      <w:r>
+        <w:rPr>
+          <w:lang w:val="en-US"/>
+        </w:rPr>
+        <w:t>del</w:t>
+      </w:r>
+      <w:proofErr w:type="gramEnd"/>
+      <w:r>
+        <w:rPr>
+          <w:lang w:val="en-US"/>
+        </w:rPr>
+        <w:t xml:space="preserve"> deck, </w:t>
+      </w:r>
+      <w:proofErr w:type="spellStart"/>
+      <w:r>
+        <w:rPr>
+          <w:lang w:val="en-US"/>
+        </w:rPr>
+        <w:t>por</w:t>
+      </w:r>
+      <w:proofErr w:type="spellEnd"/>
+      <w:r>
+        <w:rPr>
+          <w:lang w:val="en-US"/>
+        </w:rPr>
+        <w:t xml:space="preserve"> </w:t>
+      </w:r>
+      <w:proofErr w:type="spellStart"/>
+      <w:r>
+        <w:rPr>
+          <w:lang w:val="en-US"/>
+        </w:rPr>
+        <w:t>comodidad</w:t>
+      </w:r>
+      <w:bookmarkStart w:id="0" w:name="_GoBack"/>
+      <w:bookmarkEnd w:id="0"/>
+      <w:proofErr w:type="spellEnd"/>
+      <w:r>
+        <w:rPr>
+          <w:lang w:val="en-US"/>
+        </w:rPr>
+        <w:t xml:space="preserve"> se </w:t>
+      </w:r>
+      <w:proofErr w:type="spellStart"/>
+      <w:r>
+        <w:rPr>
+          <w:lang w:val="en-US"/>
+        </w:rPr>
+        <w:t>armará</w:t>
+      </w:r>
+      <w:proofErr w:type="spellEnd"/>
+      <w:r>
+        <w:rPr>
+          <w:lang w:val="en-US"/>
+        </w:rPr>
+        <w:t xml:space="preserve"> </w:t>
+      </w:r>
+      <w:proofErr w:type="spellStart"/>
+      <w:r>
+        <w:rPr>
+          <w:lang w:val="en-US"/>
+        </w:rPr>
+        <w:t>este</w:t>
+      </w:r>
+      <w:proofErr w:type="spellEnd"/>
+      <w:r>
+        <w:rPr>
+          <w:lang w:val="en-US"/>
+        </w:rPr>
+        <w:t xml:space="preserve"> </w:t>
+      </w:r>
+      <w:proofErr w:type="spellStart"/>
+      <w:r>
+        <w:rPr>
+          <w:lang w:val="en-US"/>
+        </w:rPr>
+        <w:t>punto</w:t>
+      </w:r>
+      <w:proofErr w:type="spellEnd"/>
+      <w:r>
+        <w:rPr>
+          <w:lang w:val="en-US"/>
+        </w:rPr>
+        <w:t xml:space="preserve"> y </w:t>
+      </w:r>
+      <w:proofErr w:type="spellStart"/>
+      <w:r>
+        <w:rPr>
+          <w:lang w:val="en-US"/>
+        </w:rPr>
+        <w:t>los</w:t>
+      </w:r>
+      <w:proofErr w:type="spellEnd"/>
+      <w:r>
+        <w:rPr>
+          <w:lang w:val="en-US"/>
+        </w:rPr>
+        <w:t xml:space="preserve"> </w:t>
+      </w:r>
+      <w:proofErr w:type="spellStart"/>
+      <w:r>
+        <w:rPr>
+          <w:lang w:val="en-US"/>
+        </w:rPr>
+        <w:t>anteriores</w:t>
+      </w:r>
+      <w:proofErr w:type="spellEnd"/>
+      <w:r>
+        <w:rPr>
+          <w:lang w:val="en-US"/>
+        </w:rPr>
+        <w:t xml:space="preserve"> </w:t>
+      </w:r>
+      <w:proofErr w:type="spellStart"/>
+      <w:r>
+        <w:rPr>
+          <w:lang w:val="en-US"/>
+        </w:rPr>
+        <w:t>en</w:t>
+      </w:r>
+      <w:proofErr w:type="spellEnd"/>
+      <w:r>
+        <w:rPr>
+          <w:lang w:val="en-US"/>
+        </w:rPr>
+        <w:t xml:space="preserve"> Protégé</w:t>
+      </w:r>
+    </w:p>
+    <w:p>
+      <w:r>
+        <w:rPr>
+          <w:noProof/>
+        </w:rPr>
+        <w:drawing>
+          <wp:inline distT="0" distB="0" distL="0" distR="0" wp14:anchorId="5557F195" wp14:editId="7C08A4B9">
+            <wp:extent cx="5943600" cy="3246120"/>
+            <wp:effectExtent l="0" t="0" r="0" b="0"/>
+            <wp:docPr id="1" name="Imagen 1"/>
+            <wp:cNvGraphicFramePr>
+              <a:graphicFrameLocks xmlns:a="http://schemas.openxmlformats.org/drawingml/2006/main" noChangeAspect="1"/>
+            </wp:cNvGraphicFramePr>
+            <a:graphic xmlns:a="http://schemas.openxmlformats.org/drawingml/2006/main">
+              <a:graphicData uri="http://schemas.openxmlformats.org/drawingml/2006/picture">
+                <pic:pic xmlns:pic="http://schemas.openxmlformats.org/drawingml/2006/picture">
+                  <pic:nvPicPr>
+                    <pic:cNvPr id="1" name=""/>
+                    <pic:cNvPicPr/>
+                  </pic:nvPicPr>
+                  <pic:blipFill>
+                    <a:blip r:embed="rId15"/>
+                    <a:stretch>
+                      <a:fillRect/>
+                    </a:stretch>
+                  </pic:blipFill>
+                  <pic:spPr>
+                    <a:xfrm>
+                      <a:off x="0" y="0"/>
+                      <a:ext cx="5943600" cy="3246120"/>
+                    </a:xfrm>
+                    <a:prstGeom prst="rect">
+                      <a:avLst/>
+                    </a:prstGeom>
+                  </pic:spPr>
+                </pic:pic>
+              </a:graphicData>
+            </a:graphic>
+          </wp:inline>
+        </w:drawing>
+      </w:r>
+      <w:r>
+        <w:t xml:space="preserve"> </w:t>
+      </w:r>
+      <w:r>
+        <w:br w:type="page"/>
+      </w:r>
+    </w:p>
     <w:sdt>
       <w:sdtPr>
         <w:rPr>
@@ -7673,7 +8813,6 @@
           <w:docPartUnique/>
         </w:docPartObj>
       </w:sdtPr>
-      <w:sdtEndPr/>
       <w:sdtContent>
         <w:p>
           <w:pPr>
@@ -7694,7 +8833,6 @@
             <w:id w:val="-573587230"/>
             <w:bibliography/>
           </w:sdtPr>
-          <w:sdtEndPr/>
           <w:sdtContent>
             <w:p>
               <w:pPr>
@@ -10031,7 +11169,7 @@
   <w:abstractNum w:abstractNumId="19" w15:restartNumberingAfterBreak="0">
     <w:nsid w:val="7323540F"/>
     <w:multiLevelType w:val="hybridMultilevel"/>
-    <w:tmpl w:val="7B7E19DC"/>
+    <w:tmpl w:val="50E492FC"/>
     <w:lvl w:ilvl="0" w:tplc="0409000F">
       <w:start w:val="1"/>
       <w:numFmt w:val="decimal"/>
@@ -11222,7 +12360,7 @@
 </file>
 
 <file path=customXml/itemProps2.xml><?xml version="1.0" encoding="utf-8"?>
-<ds:datastoreItem xmlns:ds="http://schemas.openxmlformats.org/officeDocument/2006/customXml" ds:itemID="{19548B6B-D844-4DF5-8C3D-746B7CE004D3}">
+<ds:datastoreItem xmlns:ds="http://schemas.openxmlformats.org/officeDocument/2006/customXml" ds:itemID="{29A58684-10AF-4A53-B49B-8E9D3FB2F0EC}">
   <ds:schemaRefs>
     <ds:schemaRef ds:uri="http://schemas.openxmlformats.org/officeDocument/2006/bibliography"/>
   </ds:schemaRefs>

</xml_diff>